<commit_message>
Model training and testing
</commit_message>
<xml_diff>
--- a/PDMP.docx
+++ b/PDMP.docx
@@ -17,24 +17,10 @@
       <w:r>
         <w:t>Project Title:</w:t>
       </w:r>
-      <w:r>
-        <w:t xml:space="preserve"> </w:t>
-      </w:r>
     </w:p>
     <w:p>
-      <w:pPr>
-        <w:jc w:val="center"/>
-        <w:rPr>
-          <w:b/>
-          <w:bCs/>
-        </w:rPr>
-      </w:pPr>
-      <w:r>
-        <w:rPr>
-          <w:b/>
-          <w:bCs/>
-        </w:rPr>
-        <w:t>Predicting Stroke Risk with Machine Learning Using Health and Lifestyle Data</w:t>
+      <w:r>
+        <w:t>Impact of Campaign Contacts on Term Deposit Subscription Success</w:t>
       </w:r>
     </w:p>
     <w:p>
@@ -42,34 +28,29 @@
         <w:pStyle w:val="Heading2"/>
       </w:pPr>
       <w:r>
-        <w:t>RQ:</w:t>
+        <w:t>Research Question (RQ):</w:t>
       </w:r>
     </w:p>
     <w:p>
       <w:pPr>
-        <w:pStyle w:val="ListParagraph"/>
         <w:numPr>
           <w:ilvl w:val="0"/>
-          <w:numId w:val="3"/>
+          <w:numId w:val="1"/>
         </w:numPr>
       </w:pPr>
       <w:r>
-        <w:t>H</w:t>
-      </w:r>
-      <w:r>
-        <w:t>ow significantly do hypertension and heart disease influence stroke prediction?</w:t>
+        <w:t>Does the number of contacts made during a marketing campaign significantly affect the likelihood of a client subscribing to a term deposit?</w:t>
       </w:r>
     </w:p>
     <w:p>
       <w:pPr>
-        <w:pStyle w:val="ListParagraph"/>
         <w:numPr>
           <w:ilvl w:val="0"/>
-          <w:numId w:val="3"/>
+          <w:numId w:val="1"/>
         </w:numPr>
       </w:pPr>
       <w:r>
-        <w:t>Do patients with both hypertension and heart disease have a higher likelihood of stroke compared to those with only one or neither condition?</w:t>
+        <w:t>How does the number of contacts influence the overall classification performance in predicting term deposit subscriptions?</w:t>
       </w:r>
     </w:p>
     <w:p>
@@ -77,64 +58,51 @@
         <w:pStyle w:val="Heading2"/>
       </w:pPr>
       <w:r>
-        <w:t>Objectives</w:t>
+        <w:t>Objectives:</w:t>
       </w:r>
     </w:p>
     <w:p>
       <w:pPr>
-        <w:pStyle w:val="ListParagraph"/>
         <w:numPr>
           <w:ilvl w:val="0"/>
-          <w:numId w:val="5"/>
+          <w:numId w:val="2"/>
         </w:numPr>
       </w:pPr>
       <w:r>
-        <w:t>To assess the effect of health attributes (like hypertension and heart disease) in the prediction of stroke using the several learning models; Logistic regression, Decision tree</w:t>
-      </w:r>
-      <w:r>
-        <w:t>, Random Forest, XGBoost and Artificial Neural Networks</w:t>
-      </w:r>
-      <w:r>
-        <w:t>.</w:t>
+        <w:t>To evaluate the effect of the number of campaign contacts on predicting term deposit subscriptions using machine learning models such as Logistic Regression, Decision Tree, Random Forest, XGBoost, and Neural Networks.</w:t>
       </w:r>
     </w:p>
     <w:p>
       <w:pPr>
-        <w:pStyle w:val="ListParagraph"/>
         <w:numPr>
           <w:ilvl w:val="0"/>
-          <w:numId w:val="5"/>
+          <w:numId w:val="2"/>
         </w:numPr>
       </w:pPr>
       <w:r>
-        <w:t xml:space="preserve">To </w:t>
-      </w:r>
-      <w:r>
-        <w:t>evaluate the degree of significance of each variable that has been selected, statistical models including feature importance, ANOVA, and correlation analysis will be used.</w:t>
+        <w:t>To assess the importance of client and financial attributes, alongside the number of contacts, using feature importance, correlation analysis, and ANOVA.</w:t>
       </w:r>
     </w:p>
     <w:p>
       <w:pPr>
-        <w:pStyle w:val="ListParagraph"/>
         <w:numPr>
           <w:ilvl w:val="0"/>
-          <w:numId w:val="5"/>
+          <w:numId w:val="2"/>
         </w:numPr>
       </w:pPr>
       <w:r>
-        <w:t>The goal of this system would be to create a preprocessing pipeline and clean the dataset in addition to creating features and training models.</w:t>
+        <w:t>To build a preprocessing pipeline for handling missing values, scaling features, and encoding categorical variables for model training.</w:t>
       </w:r>
     </w:p>
     <w:p>
       <w:pPr>
-        <w:pStyle w:val="ListParagraph"/>
         <w:numPr>
           <w:ilvl w:val="0"/>
-          <w:numId w:val="5"/>
+          <w:numId w:val="2"/>
         </w:numPr>
       </w:pPr>
       <w:r>
-        <w:t>To make predictions with high accuracy using metrics Such as, Accuracy, F1-Score, Precision &amp; Recall.</w:t>
+        <w:t>To compare model performance using Accuracy, Precision, Recall, and F1-score with and without including the number of contacts as a predictor.</w:t>
       </w:r>
     </w:p>
     <w:p>
@@ -142,35 +110,102 @@
         <w:pStyle w:val="Heading2"/>
       </w:pPr>
       <w:r>
-        <w:t>Background and Summary</w:t>
+        <w:t>Background and Summary:</w:t>
       </w:r>
     </w:p>
     <w:p>
-      <w:pPr>
-        <w:jc w:val="both"/>
-      </w:pPr>
-      <w:r>
-        <w:t xml:space="preserve">A stroke is also one of the leading causes of death and a leading cause of </w:t>
-      </w:r>
-      <w:r>
-        <w:t>long-term</w:t>
-      </w:r>
-      <w:r>
-        <w:t xml:space="preserve"> disability worldwide. Knowledge of such risk factors as high pressure, heart issues, and </w:t>
-      </w:r>
-      <w:r>
-        <w:t>behaviours</w:t>
-      </w:r>
-      <w:r>
-        <w:t xml:space="preserve"> are important so that they can be addressed early enough. Machine learning thus offers a sensible means of processing big medical data and forecasting the propensity for a stroke, which may help with prevention. This project will use patient profile characteristics, genetic and clinical parameters to generate accurate prediction models and explore the effects of hypertension and heart disease on stroke chances. Thirdly, it will establish whether experiencing both significantly raises the likelihood of stroke, which shall be useful in determining appropriate future treatments.</w:t>
+      <w:r>
+        <w:t>Banks have been driven to adopting strategic marketing communication techniques that could be used in reaching the potential clients with an introduction to the variety of financial products like term deposit among others. Such campaigns require interaction with clients’ multiple times via one or multiple modes such as telephone, e-mail, or face-to-face meetings</w:t>
+      </w:r>
+      <w:r>
+        <w:t xml:space="preserve"> </w:t>
+      </w:r>
+      <w:r>
+        <w:t>(Vincent, 2023)</w:t>
+      </w:r>
+      <w:r>
+        <w:t>. It becomes essential to determine what makes for a successful subscription so that marketing efficiency on subscription can be improved. Besides the benefit of resource management, the capability to forecast the possibility of a given client to avail of the term deposit contributes positively to effective marketing by the banks since clients’ needs are appropriately understood and addressed</w:t>
+      </w:r>
+      <w:r>
+        <w:t xml:space="preserve"> </w:t>
+      </w:r>
+      <w:r>
+        <w:t>(Banu, 2023)</w:t>
+      </w:r>
+      <w:r>
+        <w:t>.</w:t>
       </w:r>
     </w:p>
     <w:p>
+      <w:r>
+        <w:t>This project works with Kaggle’s bank marketing dataset, which is rich in demographic and financial details about clients as well as information about the marketing campaign. This study uses the contacts made in a marketing campaign as the basis for determining how the client might decide on term deposit subscriptions. The evaluation of subscription rates in relation to certain factors will be made using multiple models of machine learning: Logistic Regression, Decision Trees, Random Forests, and XGBoost. Further, the work aims at identifying ways in which customers use particular products, with an eye to helping banks improve their marketing approaches. In the long run, this research seeks to achieve better client outreach and marketing return on investment with improved subscription rates for the term deposits</w:t>
+      </w:r>
+      <w:r>
+        <w:t xml:space="preserve"> </w:t>
+      </w:r>
+      <w:r>
+        <w:t>(Bachmann, 2017)</w:t>
+      </w:r>
+      <w:r>
+        <w:t>.</w:t>
+      </w:r>
+    </w:p>
+    <w:p>
       <w:pPr>
         <w:pStyle w:val="Heading2"/>
       </w:pPr>
       <w:r>
-        <w:t>Reference List</w:t>
+        <w:t>Reference</w:t>
+      </w:r>
+      <w:r>
+        <w:t xml:space="preserve"> Links:</w:t>
+      </w:r>
+    </w:p>
+    <w:p>
+      <w:r>
+        <w:t xml:space="preserve">Reference 1: </w:t>
+      </w:r>
+      <w:hyperlink r:id="rId5" w:history="1">
+        <w:r>
+          <w:rPr>
+            <w:rStyle w:val="Hyperlink"/>
+          </w:rPr>
+          <w:t>https://ieeexplore.ieee.org/document/10374595</w:t>
+        </w:r>
+      </w:hyperlink>
+    </w:p>
+    <w:p>
+      <w:r>
+        <w:t xml:space="preserve">Reference 2: </w:t>
+      </w:r>
+      <w:hyperlink r:id="rId6" w:history="1">
+        <w:r>
+          <w:rPr>
+            <w:rStyle w:val="Hyperlink"/>
+          </w:rPr>
+          <w:t>https://ieeexplore.ieee.org/document/10578260</w:t>
+        </w:r>
+      </w:hyperlink>
+    </w:p>
+    <w:p>
+      <w:r>
+        <w:lastRenderedPageBreak/>
+        <w:t xml:space="preserve">Reference 3: </w:t>
+      </w:r>
+      <w:hyperlink r:id="rId7" w:history="1">
+        <w:r>
+          <w:rPr>
+            <w:rStyle w:val="Hyperlink"/>
+          </w:rPr>
+          <w:t>https://ieeexplore.ieee.org/document/10252843</w:t>
+        </w:r>
+      </w:hyperlink>
+    </w:p>
+    <w:p>
+      <w:r>
+        <w:pict w14:anchorId="2ED990EE">
+          <v:rect id="_x0000_i1025" style="width:0;height:1.5pt" o:hralign="center" o:hrstd="t" o:hr="t" fillcolor="#a0a0a0" stroked="f"/>
+        </w:pict>
       </w:r>
     </w:p>
     <w:p>
@@ -183,17 +218,17 @@
     </w:p>
     <w:tbl>
       <w:tblPr>
-        <w:tblW w:w="8500" w:type="dxa"/>
+        <w:tblW w:w="9520" w:type="dxa"/>
         <w:tblLook w:val="04A0" w:firstRow="1" w:lastRow="0" w:firstColumn="1" w:lastColumn="0" w:noHBand="0" w:noVBand="1"/>
       </w:tblPr>
       <w:tblGrid>
-        <w:gridCol w:w="4100"/>
-        <w:gridCol w:w="700"/>
-        <w:gridCol w:w="700"/>
-        <w:gridCol w:w="760"/>
-        <w:gridCol w:w="760"/>
-        <w:gridCol w:w="740"/>
-        <w:gridCol w:w="740"/>
+        <w:gridCol w:w="3760"/>
+        <w:gridCol w:w="960"/>
+        <w:gridCol w:w="960"/>
+        <w:gridCol w:w="960"/>
+        <w:gridCol w:w="960"/>
+        <w:gridCol w:w="960"/>
+        <w:gridCol w:w="960"/>
       </w:tblGrid>
       <w:tr>
         <w:trPr>
@@ -201,14 +236,15 @@
         </w:trPr>
         <w:tc>
           <w:tcPr>
-            <w:tcW w:w="4100" w:type="dxa"/>
-            <w:tcBorders>
-              <w:top w:val="single" w:sz="4" w:space="0" w:color="auto"/>
-              <w:left w:val="single" w:sz="4" w:space="0" w:color="auto"/>
-              <w:bottom w:val="single" w:sz="4" w:space="0" w:color="auto"/>
-              <w:right w:val="single" w:sz="4" w:space="0" w:color="auto"/>
-            </w:tcBorders>
-            <w:shd w:val="clear" w:color="auto" w:fill="auto"/>
+            <w:tcW w:w="3760" w:type="dxa"/>
+            <w:tcBorders>
+              <w:top w:val="single" w:sz="4" w:space="0" w:color="7F7F7F"/>
+              <w:left w:val="single" w:sz="4" w:space="0" w:color="7F7F7F"/>
+              <w:bottom w:val="single" w:sz="4" w:space="0" w:color="7F7F7F"/>
+              <w:right w:val="single" w:sz="4" w:space="0" w:color="7F7F7F"/>
+            </w:tcBorders>
+            <w:shd w:val="clear" w:color="000000" w:fill="FFCC99"/>
+            <w:noWrap/>
             <w:vAlign w:val="center"/>
             <w:hideMark/>
           </w:tcPr>
@@ -220,7 +256,7 @@
                 <w:rFonts w:ascii="Calibri" w:eastAsia="Times New Roman" w:hAnsi="Calibri" w:cs="Calibri"/>
                 <w:b/>
                 <w:bCs/>
-                <w:color w:val="000000"/>
+                <w:color w:val="3F3F76"/>
                 <w:kern w:val="0"/>
                 <w:lang w:eastAsia="en-IN"/>
                 <w14:ligatures w14:val="none"/>
@@ -231,7 +267,7 @@
                 <w:rFonts w:ascii="Calibri" w:eastAsia="Times New Roman" w:hAnsi="Calibri" w:cs="Calibri"/>
                 <w:b/>
                 <w:bCs/>
-                <w:color w:val="000000"/>
+                <w:color w:val="3F3F76"/>
                 <w:kern w:val="0"/>
                 <w:lang w:eastAsia="en-IN"/>
                 <w14:ligatures w14:val="none"/>
@@ -242,14 +278,15 @@
         </w:tc>
         <w:tc>
           <w:tcPr>
-            <w:tcW w:w="700" w:type="dxa"/>
-            <w:tcBorders>
-              <w:top w:val="single" w:sz="4" w:space="0" w:color="auto"/>
-              <w:left w:val="nil"/>
-              <w:bottom w:val="single" w:sz="4" w:space="0" w:color="auto"/>
-              <w:right w:val="single" w:sz="4" w:space="0" w:color="auto"/>
-            </w:tcBorders>
-            <w:shd w:val="clear" w:color="auto" w:fill="auto"/>
+            <w:tcW w:w="960" w:type="dxa"/>
+            <w:tcBorders>
+              <w:top w:val="single" w:sz="4" w:space="0" w:color="7F7F7F"/>
+              <w:left w:val="nil"/>
+              <w:bottom w:val="single" w:sz="4" w:space="0" w:color="7F7F7F"/>
+              <w:right w:val="single" w:sz="4" w:space="0" w:color="7F7F7F"/>
+            </w:tcBorders>
+            <w:shd w:val="clear" w:color="000000" w:fill="FFCC99"/>
+            <w:noWrap/>
             <w:vAlign w:val="center"/>
             <w:hideMark/>
           </w:tcPr>
@@ -261,7 +298,7 @@
                 <w:rFonts w:ascii="Calibri" w:eastAsia="Times New Roman" w:hAnsi="Calibri" w:cs="Calibri"/>
                 <w:b/>
                 <w:bCs/>
-                <w:color w:val="000000"/>
+                <w:color w:val="3F3F76"/>
                 <w:kern w:val="0"/>
                 <w:lang w:eastAsia="en-IN"/>
                 <w14:ligatures w14:val="none"/>
@@ -272,7 +309,7 @@
                 <w:rFonts w:ascii="Calibri" w:eastAsia="Times New Roman" w:hAnsi="Calibri" w:cs="Calibri"/>
                 <w:b/>
                 <w:bCs/>
-                <w:color w:val="000000"/>
+                <w:color w:val="3F3F76"/>
                 <w:kern w:val="0"/>
                 <w:lang w:eastAsia="en-IN"/>
                 <w14:ligatures w14:val="none"/>
@@ -283,14 +320,15 @@
         </w:tc>
         <w:tc>
           <w:tcPr>
-            <w:tcW w:w="700" w:type="dxa"/>
-            <w:tcBorders>
-              <w:top w:val="single" w:sz="4" w:space="0" w:color="auto"/>
-              <w:left w:val="nil"/>
-              <w:bottom w:val="single" w:sz="4" w:space="0" w:color="auto"/>
-              <w:right w:val="single" w:sz="4" w:space="0" w:color="auto"/>
-            </w:tcBorders>
-            <w:shd w:val="clear" w:color="auto" w:fill="auto"/>
+            <w:tcW w:w="960" w:type="dxa"/>
+            <w:tcBorders>
+              <w:top w:val="single" w:sz="4" w:space="0" w:color="7F7F7F"/>
+              <w:left w:val="nil"/>
+              <w:bottom w:val="single" w:sz="4" w:space="0" w:color="7F7F7F"/>
+              <w:right w:val="single" w:sz="4" w:space="0" w:color="7F7F7F"/>
+            </w:tcBorders>
+            <w:shd w:val="clear" w:color="000000" w:fill="FFCC99"/>
+            <w:noWrap/>
             <w:vAlign w:val="center"/>
             <w:hideMark/>
           </w:tcPr>
@@ -302,7 +340,7 @@
                 <w:rFonts w:ascii="Calibri" w:eastAsia="Times New Roman" w:hAnsi="Calibri" w:cs="Calibri"/>
                 <w:b/>
                 <w:bCs/>
-                <w:color w:val="000000"/>
+                <w:color w:val="3F3F76"/>
                 <w:kern w:val="0"/>
                 <w:lang w:eastAsia="en-IN"/>
                 <w14:ligatures w14:val="none"/>
@@ -313,7 +351,7 @@
                 <w:rFonts w:ascii="Calibri" w:eastAsia="Times New Roman" w:hAnsi="Calibri" w:cs="Calibri"/>
                 <w:b/>
                 <w:bCs/>
-                <w:color w:val="000000"/>
+                <w:color w:val="3F3F76"/>
                 <w:kern w:val="0"/>
                 <w:lang w:eastAsia="en-IN"/>
                 <w14:ligatures w14:val="none"/>
@@ -324,14 +362,15 @@
         </w:tc>
         <w:tc>
           <w:tcPr>
-            <w:tcW w:w="760" w:type="dxa"/>
-            <w:tcBorders>
-              <w:top w:val="single" w:sz="4" w:space="0" w:color="auto"/>
-              <w:left w:val="nil"/>
-              <w:bottom w:val="single" w:sz="4" w:space="0" w:color="auto"/>
-              <w:right w:val="single" w:sz="4" w:space="0" w:color="auto"/>
-            </w:tcBorders>
-            <w:shd w:val="clear" w:color="auto" w:fill="auto"/>
+            <w:tcW w:w="960" w:type="dxa"/>
+            <w:tcBorders>
+              <w:top w:val="single" w:sz="4" w:space="0" w:color="7F7F7F"/>
+              <w:left w:val="nil"/>
+              <w:bottom w:val="single" w:sz="4" w:space="0" w:color="7F7F7F"/>
+              <w:right w:val="single" w:sz="4" w:space="0" w:color="7F7F7F"/>
+            </w:tcBorders>
+            <w:shd w:val="clear" w:color="000000" w:fill="FFCC99"/>
+            <w:noWrap/>
             <w:vAlign w:val="center"/>
             <w:hideMark/>
           </w:tcPr>
@@ -343,7 +382,7 @@
                 <w:rFonts w:ascii="Calibri" w:eastAsia="Times New Roman" w:hAnsi="Calibri" w:cs="Calibri"/>
                 <w:b/>
                 <w:bCs/>
-                <w:color w:val="000000"/>
+                <w:color w:val="3F3F76"/>
                 <w:kern w:val="0"/>
                 <w:lang w:eastAsia="en-IN"/>
                 <w14:ligatures w14:val="none"/>
@@ -354,7 +393,7 @@
                 <w:rFonts w:ascii="Calibri" w:eastAsia="Times New Roman" w:hAnsi="Calibri" w:cs="Calibri"/>
                 <w:b/>
                 <w:bCs/>
-                <w:color w:val="000000"/>
+                <w:color w:val="3F3F76"/>
                 <w:kern w:val="0"/>
                 <w:lang w:eastAsia="en-IN"/>
                 <w14:ligatures w14:val="none"/>
@@ -365,14 +404,15 @@
         </w:tc>
         <w:tc>
           <w:tcPr>
-            <w:tcW w:w="760" w:type="dxa"/>
-            <w:tcBorders>
-              <w:top w:val="single" w:sz="4" w:space="0" w:color="auto"/>
-              <w:left w:val="nil"/>
-              <w:bottom w:val="single" w:sz="4" w:space="0" w:color="auto"/>
-              <w:right w:val="single" w:sz="4" w:space="0" w:color="auto"/>
-            </w:tcBorders>
-            <w:shd w:val="clear" w:color="auto" w:fill="auto"/>
+            <w:tcW w:w="960" w:type="dxa"/>
+            <w:tcBorders>
+              <w:top w:val="single" w:sz="4" w:space="0" w:color="7F7F7F"/>
+              <w:left w:val="nil"/>
+              <w:bottom w:val="single" w:sz="4" w:space="0" w:color="7F7F7F"/>
+              <w:right w:val="single" w:sz="4" w:space="0" w:color="7F7F7F"/>
+            </w:tcBorders>
+            <w:shd w:val="clear" w:color="000000" w:fill="FFCC99"/>
+            <w:noWrap/>
             <w:vAlign w:val="center"/>
             <w:hideMark/>
           </w:tcPr>
@@ -384,7 +424,7 @@
                 <w:rFonts w:ascii="Calibri" w:eastAsia="Times New Roman" w:hAnsi="Calibri" w:cs="Calibri"/>
                 <w:b/>
                 <w:bCs/>
-                <w:color w:val="000000"/>
+                <w:color w:val="3F3F76"/>
                 <w:kern w:val="0"/>
                 <w:lang w:eastAsia="en-IN"/>
                 <w14:ligatures w14:val="none"/>
@@ -395,7 +435,7 @@
                 <w:rFonts w:ascii="Calibri" w:eastAsia="Times New Roman" w:hAnsi="Calibri" w:cs="Calibri"/>
                 <w:b/>
                 <w:bCs/>
-                <w:color w:val="000000"/>
+                <w:color w:val="3F3F76"/>
                 <w:kern w:val="0"/>
                 <w:lang w:eastAsia="en-IN"/>
                 <w14:ligatures w14:val="none"/>
@@ -406,14 +446,15 @@
         </w:tc>
         <w:tc>
           <w:tcPr>
-            <w:tcW w:w="740" w:type="dxa"/>
-            <w:tcBorders>
-              <w:top w:val="single" w:sz="4" w:space="0" w:color="auto"/>
-              <w:left w:val="nil"/>
-              <w:bottom w:val="single" w:sz="4" w:space="0" w:color="auto"/>
-              <w:right w:val="single" w:sz="4" w:space="0" w:color="auto"/>
-            </w:tcBorders>
-            <w:shd w:val="clear" w:color="auto" w:fill="auto"/>
+            <w:tcW w:w="960" w:type="dxa"/>
+            <w:tcBorders>
+              <w:top w:val="single" w:sz="4" w:space="0" w:color="7F7F7F"/>
+              <w:left w:val="nil"/>
+              <w:bottom w:val="single" w:sz="4" w:space="0" w:color="7F7F7F"/>
+              <w:right w:val="single" w:sz="4" w:space="0" w:color="7F7F7F"/>
+            </w:tcBorders>
+            <w:shd w:val="clear" w:color="000000" w:fill="FFCC99"/>
+            <w:noWrap/>
             <w:vAlign w:val="center"/>
             <w:hideMark/>
           </w:tcPr>
@@ -425,7 +466,7 @@
                 <w:rFonts w:ascii="Calibri" w:eastAsia="Times New Roman" w:hAnsi="Calibri" w:cs="Calibri"/>
                 <w:b/>
                 <w:bCs/>
-                <w:color w:val="000000"/>
+                <w:color w:val="3F3F76"/>
                 <w:kern w:val="0"/>
                 <w:lang w:eastAsia="en-IN"/>
                 <w14:ligatures w14:val="none"/>
@@ -436,7 +477,7 @@
                 <w:rFonts w:ascii="Calibri" w:eastAsia="Times New Roman" w:hAnsi="Calibri" w:cs="Calibri"/>
                 <w:b/>
                 <w:bCs/>
-                <w:color w:val="000000"/>
+                <w:color w:val="3F3F76"/>
                 <w:kern w:val="0"/>
                 <w:lang w:eastAsia="en-IN"/>
                 <w14:ligatures w14:val="none"/>
@@ -447,14 +488,15 @@
         </w:tc>
         <w:tc>
           <w:tcPr>
-            <w:tcW w:w="740" w:type="dxa"/>
-            <w:tcBorders>
-              <w:top w:val="single" w:sz="4" w:space="0" w:color="auto"/>
-              <w:left w:val="nil"/>
-              <w:bottom w:val="single" w:sz="4" w:space="0" w:color="auto"/>
-              <w:right w:val="single" w:sz="4" w:space="0" w:color="auto"/>
-            </w:tcBorders>
-            <w:shd w:val="clear" w:color="auto" w:fill="auto"/>
+            <w:tcW w:w="960" w:type="dxa"/>
+            <w:tcBorders>
+              <w:top w:val="single" w:sz="4" w:space="0" w:color="7F7F7F"/>
+              <w:left w:val="nil"/>
+              <w:bottom w:val="single" w:sz="4" w:space="0" w:color="7F7F7F"/>
+              <w:right w:val="single" w:sz="4" w:space="0" w:color="7F7F7F"/>
+            </w:tcBorders>
+            <w:shd w:val="clear" w:color="000000" w:fill="FFCC99"/>
+            <w:noWrap/>
             <w:vAlign w:val="center"/>
             <w:hideMark/>
           </w:tcPr>
@@ -466,7 +508,7 @@
                 <w:rFonts w:ascii="Calibri" w:eastAsia="Times New Roman" w:hAnsi="Calibri" w:cs="Calibri"/>
                 <w:b/>
                 <w:bCs/>
-                <w:color w:val="000000"/>
+                <w:color w:val="3F3F76"/>
                 <w:kern w:val="0"/>
                 <w:lang w:eastAsia="en-IN"/>
                 <w14:ligatures w14:val="none"/>
@@ -477,7 +519,7 @@
                 <w:rFonts w:ascii="Calibri" w:eastAsia="Times New Roman" w:hAnsi="Calibri" w:cs="Calibri"/>
                 <w:b/>
                 <w:bCs/>
-                <w:color w:val="000000"/>
+                <w:color w:val="3F3F76"/>
                 <w:kern w:val="0"/>
                 <w:lang w:eastAsia="en-IN"/>
                 <w14:ligatures w14:val="none"/>
@@ -493,9 +535,9 @@
         </w:trPr>
         <w:tc>
           <w:tcPr>
-            <w:tcW w:w="4100" w:type="dxa"/>
-            <w:tcBorders>
-              <w:top w:val="nil"/>
+            <w:tcW w:w="3760" w:type="dxa"/>
+            <w:tcBorders>
+              <w:top w:val="single" w:sz="4" w:space="0" w:color="auto"/>
               <w:left w:val="single" w:sz="4" w:space="0" w:color="auto"/>
               <w:bottom w:val="single" w:sz="4" w:space="0" w:color="auto"/>
               <w:right w:val="single" w:sz="4" w:space="0" w:color="auto"/>
@@ -524,26 +566,66 @@
                 <w:lang w:eastAsia="en-IN"/>
                 <w14:ligatures w14:val="none"/>
               </w:rPr>
-              <w:t>Data Collection, Cleaning and Pre-processing</w:t>
-            </w:r>
-          </w:p>
-        </w:tc>
-        <w:tc>
-          <w:tcPr>
-            <w:tcW w:w="700" w:type="dxa"/>
-            <w:tcBorders>
-              <w:top w:val="nil"/>
-              <w:left w:val="nil"/>
-              <w:bottom w:val="single" w:sz="4" w:space="0" w:color="auto"/>
-              <w:right w:val="single" w:sz="4" w:space="0" w:color="auto"/>
-            </w:tcBorders>
-            <w:shd w:val="clear" w:color="000000" w:fill="8497B0"/>
-            <w:vAlign w:val="center"/>
-            <w:hideMark/>
-          </w:tcPr>
-          <w:p>
-            <w:pPr>
-              <w:spacing w:after="0" w:line="240" w:lineRule="auto"/>
+              <w:t>Data Collection, Cleaning, Pre-processing</w:t>
+            </w:r>
+          </w:p>
+        </w:tc>
+        <w:tc>
+          <w:tcPr>
+            <w:tcW w:w="960" w:type="dxa"/>
+            <w:tcBorders>
+              <w:top w:val="single" w:sz="4" w:space="0" w:color="auto"/>
+              <w:left w:val="nil"/>
+              <w:bottom w:val="single" w:sz="4" w:space="0" w:color="auto"/>
+              <w:right w:val="single" w:sz="4" w:space="0" w:color="auto"/>
+            </w:tcBorders>
+            <w:shd w:val="clear" w:color="000000" w:fill="FFFF00"/>
+            <w:noWrap/>
+            <w:vAlign w:val="center"/>
+            <w:hideMark/>
+          </w:tcPr>
+          <w:p>
+            <w:pPr>
+              <w:spacing w:after="0" w:line="240" w:lineRule="auto"/>
+              <w:jc w:val="center"/>
+              <w:rPr>
+                <w:rFonts w:ascii="Calibri" w:eastAsia="Times New Roman" w:hAnsi="Calibri" w:cs="Calibri"/>
+                <w:color w:val="000000"/>
+                <w:kern w:val="0"/>
+                <w:lang w:eastAsia="en-IN"/>
+                <w14:ligatures w14:val="none"/>
+              </w:rPr>
+            </w:pPr>
+            <w:r>
+              <w:rPr>
+                <w:rFonts w:ascii="Calibri" w:eastAsia="Times New Roman" w:hAnsi="Calibri" w:cs="Calibri"/>
+                <w:color w:val="000000"/>
+                <w:kern w:val="0"/>
+                <w:lang w:eastAsia="en-IN"/>
+                <w14:ligatures w14:val="none"/>
+              </w:rPr>
+              <w:t>X</w:t>
+            </w:r>
+          </w:p>
+        </w:tc>
+        <w:tc>
+          <w:tcPr>
+            <w:tcW w:w="960" w:type="dxa"/>
+            <w:tcBorders>
+              <w:top w:val="single" w:sz="4" w:space="0" w:color="auto"/>
+              <w:left w:val="nil"/>
+              <w:bottom w:val="single" w:sz="4" w:space="0" w:color="auto"/>
+              <w:right w:val="single" w:sz="4" w:space="0" w:color="auto"/>
+            </w:tcBorders>
+            <w:shd w:val="clear" w:color="auto" w:fill="auto"/>
+            <w:noWrap/>
+            <w:vAlign w:val="center"/>
+            <w:hideMark/>
+          </w:tcPr>
+          <w:p>
+            <w:pPr>
+              <w:spacing w:after="0" w:line="240" w:lineRule="auto"/>
+              <w:jc w:val="center"/>
               <w:rPr>
                 <w:rFonts w:ascii="Calibri" w:eastAsia="Times New Roman" w:hAnsi="Calibri" w:cs="Calibri"/>
                 <w:color w:val="000000"/>
@@ -566,20 +648,22 @@
         </w:tc>
         <w:tc>
           <w:tcPr>
-            <w:tcW w:w="700" w:type="dxa"/>
-            <w:tcBorders>
-              <w:top w:val="nil"/>
+            <w:tcW w:w="960" w:type="dxa"/>
+            <w:tcBorders>
+              <w:top w:val="single" w:sz="4" w:space="0" w:color="auto"/>
               <w:left w:val="nil"/>
               <w:bottom w:val="single" w:sz="4" w:space="0" w:color="auto"/>
               <w:right w:val="single" w:sz="4" w:space="0" w:color="auto"/>
             </w:tcBorders>
             <w:shd w:val="clear" w:color="auto" w:fill="auto"/>
-            <w:vAlign w:val="center"/>
-            <w:hideMark/>
-          </w:tcPr>
-          <w:p>
-            <w:pPr>
-              <w:spacing w:after="0" w:line="240" w:lineRule="auto"/>
+            <w:noWrap/>
+            <w:vAlign w:val="center"/>
+            <w:hideMark/>
+          </w:tcPr>
+          <w:p>
+            <w:pPr>
+              <w:spacing w:after="0" w:line="240" w:lineRule="auto"/>
+              <w:jc w:val="center"/>
               <w:rPr>
                 <w:rFonts w:ascii="Calibri" w:eastAsia="Times New Roman" w:hAnsi="Calibri" w:cs="Calibri"/>
                 <w:color w:val="000000"/>
@@ -602,20 +686,22 @@
         </w:tc>
         <w:tc>
           <w:tcPr>
-            <w:tcW w:w="760" w:type="dxa"/>
-            <w:tcBorders>
-              <w:top w:val="nil"/>
+            <w:tcW w:w="960" w:type="dxa"/>
+            <w:tcBorders>
+              <w:top w:val="single" w:sz="4" w:space="0" w:color="auto"/>
               <w:left w:val="nil"/>
               <w:bottom w:val="single" w:sz="4" w:space="0" w:color="auto"/>
               <w:right w:val="single" w:sz="4" w:space="0" w:color="auto"/>
             </w:tcBorders>
             <w:shd w:val="clear" w:color="auto" w:fill="auto"/>
-            <w:vAlign w:val="center"/>
-            <w:hideMark/>
-          </w:tcPr>
-          <w:p>
-            <w:pPr>
-              <w:spacing w:after="0" w:line="240" w:lineRule="auto"/>
+            <w:noWrap/>
+            <w:vAlign w:val="center"/>
+            <w:hideMark/>
+          </w:tcPr>
+          <w:p>
+            <w:pPr>
+              <w:spacing w:after="0" w:line="240" w:lineRule="auto"/>
+              <w:jc w:val="center"/>
               <w:rPr>
                 <w:rFonts w:ascii="Calibri" w:eastAsia="Times New Roman" w:hAnsi="Calibri" w:cs="Calibri"/>
                 <w:color w:val="000000"/>
@@ -638,20 +724,22 @@
         </w:tc>
         <w:tc>
           <w:tcPr>
-            <w:tcW w:w="760" w:type="dxa"/>
-            <w:tcBorders>
-              <w:top w:val="nil"/>
+            <w:tcW w:w="960" w:type="dxa"/>
+            <w:tcBorders>
+              <w:top w:val="single" w:sz="4" w:space="0" w:color="auto"/>
               <w:left w:val="nil"/>
               <w:bottom w:val="single" w:sz="4" w:space="0" w:color="auto"/>
               <w:right w:val="single" w:sz="4" w:space="0" w:color="auto"/>
             </w:tcBorders>
             <w:shd w:val="clear" w:color="auto" w:fill="auto"/>
-            <w:vAlign w:val="center"/>
-            <w:hideMark/>
-          </w:tcPr>
-          <w:p>
-            <w:pPr>
-              <w:spacing w:after="0" w:line="240" w:lineRule="auto"/>
+            <w:noWrap/>
+            <w:vAlign w:val="center"/>
+            <w:hideMark/>
+          </w:tcPr>
+          <w:p>
+            <w:pPr>
+              <w:spacing w:after="0" w:line="240" w:lineRule="auto"/>
+              <w:jc w:val="center"/>
               <w:rPr>
                 <w:rFonts w:ascii="Calibri" w:eastAsia="Times New Roman" w:hAnsi="Calibri" w:cs="Calibri"/>
                 <w:color w:val="000000"/>
@@ -674,56 +762,22 @@
         </w:tc>
         <w:tc>
           <w:tcPr>
-            <w:tcW w:w="740" w:type="dxa"/>
-            <w:tcBorders>
-              <w:top w:val="nil"/>
+            <w:tcW w:w="960" w:type="dxa"/>
+            <w:tcBorders>
+              <w:top w:val="single" w:sz="4" w:space="0" w:color="auto"/>
               <w:left w:val="nil"/>
               <w:bottom w:val="single" w:sz="4" w:space="0" w:color="auto"/>
               <w:right w:val="single" w:sz="4" w:space="0" w:color="auto"/>
             </w:tcBorders>
             <w:shd w:val="clear" w:color="auto" w:fill="auto"/>
-            <w:vAlign w:val="center"/>
-            <w:hideMark/>
-          </w:tcPr>
-          <w:p>
-            <w:pPr>
-              <w:spacing w:after="0" w:line="240" w:lineRule="auto"/>
-              <w:rPr>
-                <w:rFonts w:ascii="Calibri" w:eastAsia="Times New Roman" w:hAnsi="Calibri" w:cs="Calibri"/>
-                <w:color w:val="000000"/>
-                <w:kern w:val="0"/>
-                <w:lang w:eastAsia="en-IN"/>
-                <w14:ligatures w14:val="none"/>
-              </w:rPr>
-            </w:pPr>
-            <w:r>
-              <w:rPr>
-                <w:rFonts w:ascii="Calibri" w:eastAsia="Times New Roman" w:hAnsi="Calibri" w:cs="Calibri"/>
-                <w:color w:val="000000"/>
-                <w:kern w:val="0"/>
-                <w:lang w:eastAsia="en-IN"/>
-                <w14:ligatures w14:val="none"/>
-              </w:rPr>
-              <w:t> </w:t>
-            </w:r>
-          </w:p>
-        </w:tc>
-        <w:tc>
-          <w:tcPr>
-            <w:tcW w:w="740" w:type="dxa"/>
-            <w:tcBorders>
-              <w:top w:val="nil"/>
-              <w:left w:val="nil"/>
-              <w:bottom w:val="single" w:sz="4" w:space="0" w:color="auto"/>
-              <w:right w:val="single" w:sz="4" w:space="0" w:color="auto"/>
-            </w:tcBorders>
-            <w:shd w:val="clear" w:color="auto" w:fill="auto"/>
-            <w:vAlign w:val="center"/>
-            <w:hideMark/>
-          </w:tcPr>
-          <w:p>
-            <w:pPr>
-              <w:spacing w:after="0" w:line="240" w:lineRule="auto"/>
+            <w:noWrap/>
+            <w:vAlign w:val="center"/>
+            <w:hideMark/>
+          </w:tcPr>
+          <w:p>
+            <w:pPr>
+              <w:spacing w:after="0" w:line="240" w:lineRule="auto"/>
+              <w:jc w:val="center"/>
               <w:rPr>
                 <w:rFonts w:ascii="Calibri" w:eastAsia="Times New Roman" w:hAnsi="Calibri" w:cs="Calibri"/>
                 <w:color w:val="000000"/>
@@ -751,7 +805,7 @@
         </w:trPr>
         <w:tc>
           <w:tcPr>
-            <w:tcW w:w="4100" w:type="dxa"/>
+            <w:tcW w:w="3760" w:type="dxa"/>
             <w:tcBorders>
               <w:top w:val="nil"/>
               <w:left w:val="single" w:sz="4" w:space="0" w:color="auto"/>
@@ -788,20 +842,60 @@
         </w:tc>
         <w:tc>
           <w:tcPr>
-            <w:tcW w:w="700" w:type="dxa"/>
+            <w:tcW w:w="960" w:type="dxa"/>
             <w:tcBorders>
               <w:top w:val="nil"/>
               <w:left w:val="nil"/>
               <w:bottom w:val="single" w:sz="4" w:space="0" w:color="auto"/>
               <w:right w:val="single" w:sz="4" w:space="0" w:color="auto"/>
             </w:tcBorders>
+            <w:shd w:val="clear" w:color="000000" w:fill="FFFF00"/>
+            <w:noWrap/>
+            <w:vAlign w:val="center"/>
+            <w:hideMark/>
+          </w:tcPr>
+          <w:p>
+            <w:pPr>
+              <w:spacing w:after="0" w:line="240" w:lineRule="auto"/>
+              <w:jc w:val="center"/>
+              <w:rPr>
+                <w:rFonts w:ascii="Calibri" w:eastAsia="Times New Roman" w:hAnsi="Calibri" w:cs="Calibri"/>
+                <w:color w:val="000000"/>
+                <w:kern w:val="0"/>
+                <w:lang w:eastAsia="en-IN"/>
+                <w14:ligatures w14:val="none"/>
+              </w:rPr>
+            </w:pPr>
+            <w:r>
+              <w:rPr>
+                <w:rFonts w:ascii="Calibri" w:eastAsia="Times New Roman" w:hAnsi="Calibri" w:cs="Calibri"/>
+                <w:color w:val="000000"/>
+                <w:kern w:val="0"/>
+                <w:lang w:eastAsia="en-IN"/>
+                <w14:ligatures w14:val="none"/>
+              </w:rPr>
+              <w:t>X</w:t>
+            </w:r>
+          </w:p>
+        </w:tc>
+        <w:tc>
+          <w:tcPr>
+            <w:tcW w:w="960" w:type="dxa"/>
+            <w:tcBorders>
+              <w:top w:val="nil"/>
+              <w:left w:val="nil"/>
+              <w:bottom w:val="single" w:sz="4" w:space="0" w:color="auto"/>
+              <w:right w:val="single" w:sz="4" w:space="0" w:color="auto"/>
+            </w:tcBorders>
             <w:shd w:val="clear" w:color="auto" w:fill="auto"/>
-            <w:vAlign w:val="center"/>
-            <w:hideMark/>
-          </w:tcPr>
-          <w:p>
-            <w:pPr>
-              <w:spacing w:after="0" w:line="240" w:lineRule="auto"/>
+            <w:noWrap/>
+            <w:vAlign w:val="center"/>
+            <w:hideMark/>
+          </w:tcPr>
+          <w:p>
+            <w:pPr>
+              <w:spacing w:after="0" w:line="240" w:lineRule="auto"/>
+              <w:jc w:val="center"/>
               <w:rPr>
                 <w:rFonts w:ascii="Calibri" w:eastAsia="Times New Roman" w:hAnsi="Calibri" w:cs="Calibri"/>
                 <w:color w:val="000000"/>
@@ -824,20 +918,22 @@
         </w:tc>
         <w:tc>
           <w:tcPr>
-            <w:tcW w:w="700" w:type="dxa"/>
+            <w:tcW w:w="960" w:type="dxa"/>
             <w:tcBorders>
               <w:top w:val="nil"/>
               <w:left w:val="nil"/>
               <w:bottom w:val="single" w:sz="4" w:space="0" w:color="auto"/>
               <w:right w:val="single" w:sz="4" w:space="0" w:color="auto"/>
             </w:tcBorders>
-            <w:shd w:val="clear" w:color="000000" w:fill="8497B0"/>
-            <w:vAlign w:val="center"/>
-            <w:hideMark/>
-          </w:tcPr>
-          <w:p>
-            <w:pPr>
-              <w:spacing w:after="0" w:line="240" w:lineRule="auto"/>
+            <w:shd w:val="clear" w:color="auto" w:fill="auto"/>
+            <w:noWrap/>
+            <w:vAlign w:val="center"/>
+            <w:hideMark/>
+          </w:tcPr>
+          <w:p>
+            <w:pPr>
+              <w:spacing w:after="0" w:line="240" w:lineRule="auto"/>
+              <w:jc w:val="center"/>
               <w:rPr>
                 <w:rFonts w:ascii="Calibri" w:eastAsia="Times New Roman" w:hAnsi="Calibri" w:cs="Calibri"/>
                 <w:color w:val="000000"/>
@@ -860,7 +956,7 @@
         </w:tc>
         <w:tc>
           <w:tcPr>
-            <w:tcW w:w="760" w:type="dxa"/>
+            <w:tcW w:w="960" w:type="dxa"/>
             <w:tcBorders>
               <w:top w:val="nil"/>
               <w:left w:val="nil"/>
@@ -868,12 +964,14 @@
               <w:right w:val="single" w:sz="4" w:space="0" w:color="auto"/>
             </w:tcBorders>
             <w:shd w:val="clear" w:color="auto" w:fill="auto"/>
-            <w:vAlign w:val="center"/>
-            <w:hideMark/>
-          </w:tcPr>
-          <w:p>
-            <w:pPr>
-              <w:spacing w:after="0" w:line="240" w:lineRule="auto"/>
+            <w:noWrap/>
+            <w:vAlign w:val="center"/>
+            <w:hideMark/>
+          </w:tcPr>
+          <w:p>
+            <w:pPr>
+              <w:spacing w:after="0" w:line="240" w:lineRule="auto"/>
+              <w:jc w:val="center"/>
               <w:rPr>
                 <w:rFonts w:ascii="Calibri" w:eastAsia="Times New Roman" w:hAnsi="Calibri" w:cs="Calibri"/>
                 <w:color w:val="000000"/>
@@ -896,7 +994,7 @@
         </w:tc>
         <w:tc>
           <w:tcPr>
-            <w:tcW w:w="760" w:type="dxa"/>
+            <w:tcW w:w="960" w:type="dxa"/>
             <w:tcBorders>
               <w:top w:val="nil"/>
               <w:left w:val="nil"/>
@@ -904,12 +1002,14 @@
               <w:right w:val="single" w:sz="4" w:space="0" w:color="auto"/>
             </w:tcBorders>
             <w:shd w:val="clear" w:color="auto" w:fill="auto"/>
-            <w:vAlign w:val="center"/>
-            <w:hideMark/>
-          </w:tcPr>
-          <w:p>
-            <w:pPr>
-              <w:spacing w:after="0" w:line="240" w:lineRule="auto"/>
+            <w:noWrap/>
+            <w:vAlign w:val="center"/>
+            <w:hideMark/>
+          </w:tcPr>
+          <w:p>
+            <w:pPr>
+              <w:spacing w:after="0" w:line="240" w:lineRule="auto"/>
+              <w:jc w:val="center"/>
               <w:rPr>
                 <w:rFonts w:ascii="Calibri" w:eastAsia="Times New Roman" w:hAnsi="Calibri" w:cs="Calibri"/>
                 <w:color w:val="000000"/>
@@ -932,7 +1032,7 @@
         </w:tc>
         <w:tc>
           <w:tcPr>
-            <w:tcW w:w="740" w:type="dxa"/>
+            <w:tcW w:w="960" w:type="dxa"/>
             <w:tcBorders>
               <w:top w:val="nil"/>
               <w:left w:val="nil"/>
@@ -940,48 +1040,14 @@
               <w:right w:val="single" w:sz="4" w:space="0" w:color="auto"/>
             </w:tcBorders>
             <w:shd w:val="clear" w:color="auto" w:fill="auto"/>
-            <w:vAlign w:val="center"/>
-            <w:hideMark/>
-          </w:tcPr>
-          <w:p>
-            <w:pPr>
-              <w:spacing w:after="0" w:line="240" w:lineRule="auto"/>
-              <w:rPr>
-                <w:rFonts w:ascii="Calibri" w:eastAsia="Times New Roman" w:hAnsi="Calibri" w:cs="Calibri"/>
-                <w:color w:val="000000"/>
-                <w:kern w:val="0"/>
-                <w:lang w:eastAsia="en-IN"/>
-                <w14:ligatures w14:val="none"/>
-              </w:rPr>
-            </w:pPr>
-            <w:r>
-              <w:rPr>
-                <w:rFonts w:ascii="Calibri" w:eastAsia="Times New Roman" w:hAnsi="Calibri" w:cs="Calibri"/>
-                <w:color w:val="000000"/>
-                <w:kern w:val="0"/>
-                <w:lang w:eastAsia="en-IN"/>
-                <w14:ligatures w14:val="none"/>
-              </w:rPr>
-              <w:t> </w:t>
-            </w:r>
-          </w:p>
-        </w:tc>
-        <w:tc>
-          <w:tcPr>
-            <w:tcW w:w="740" w:type="dxa"/>
-            <w:tcBorders>
-              <w:top w:val="nil"/>
-              <w:left w:val="nil"/>
-              <w:bottom w:val="single" w:sz="4" w:space="0" w:color="auto"/>
-              <w:right w:val="single" w:sz="4" w:space="0" w:color="auto"/>
-            </w:tcBorders>
-            <w:shd w:val="clear" w:color="auto" w:fill="auto"/>
-            <w:vAlign w:val="center"/>
-            <w:hideMark/>
-          </w:tcPr>
-          <w:p>
-            <w:pPr>
-              <w:spacing w:after="0" w:line="240" w:lineRule="auto"/>
+            <w:noWrap/>
+            <w:vAlign w:val="center"/>
+            <w:hideMark/>
+          </w:tcPr>
+          <w:p>
+            <w:pPr>
+              <w:spacing w:after="0" w:line="240" w:lineRule="auto"/>
+              <w:jc w:val="center"/>
               <w:rPr>
                 <w:rFonts w:ascii="Calibri" w:eastAsia="Times New Roman" w:hAnsi="Calibri" w:cs="Calibri"/>
                 <w:color w:val="000000"/>
@@ -1009,7 +1075,7 @@
         </w:trPr>
         <w:tc>
           <w:tcPr>
-            <w:tcW w:w="4100" w:type="dxa"/>
+            <w:tcW w:w="3760" w:type="dxa"/>
             <w:tcBorders>
               <w:top w:val="nil"/>
               <w:left w:val="single" w:sz="4" w:space="0" w:color="auto"/>
@@ -1046,7 +1112,7 @@
         </w:tc>
         <w:tc>
           <w:tcPr>
-            <w:tcW w:w="700" w:type="dxa"/>
+            <w:tcW w:w="960" w:type="dxa"/>
             <w:tcBorders>
               <w:top w:val="nil"/>
               <w:left w:val="nil"/>
@@ -1054,12 +1120,14 @@
               <w:right w:val="single" w:sz="4" w:space="0" w:color="auto"/>
             </w:tcBorders>
             <w:shd w:val="clear" w:color="auto" w:fill="auto"/>
-            <w:vAlign w:val="center"/>
-            <w:hideMark/>
-          </w:tcPr>
-          <w:p>
-            <w:pPr>
-              <w:spacing w:after="0" w:line="240" w:lineRule="auto"/>
+            <w:noWrap/>
+            <w:vAlign w:val="center"/>
+            <w:hideMark/>
+          </w:tcPr>
+          <w:p>
+            <w:pPr>
+              <w:spacing w:after="0" w:line="240" w:lineRule="auto"/>
+              <w:jc w:val="center"/>
               <w:rPr>
                 <w:rFonts w:ascii="Calibri" w:eastAsia="Times New Roman" w:hAnsi="Calibri" w:cs="Calibri"/>
                 <w:color w:val="000000"/>
@@ -1082,20 +1150,60 @@
         </w:tc>
         <w:tc>
           <w:tcPr>
-            <w:tcW w:w="700" w:type="dxa"/>
+            <w:tcW w:w="960" w:type="dxa"/>
             <w:tcBorders>
               <w:top w:val="nil"/>
               <w:left w:val="nil"/>
               <w:bottom w:val="single" w:sz="4" w:space="0" w:color="auto"/>
               <w:right w:val="single" w:sz="4" w:space="0" w:color="auto"/>
             </w:tcBorders>
+            <w:shd w:val="clear" w:color="000000" w:fill="FFFF00"/>
+            <w:noWrap/>
+            <w:vAlign w:val="center"/>
+            <w:hideMark/>
+          </w:tcPr>
+          <w:p>
+            <w:pPr>
+              <w:spacing w:after="0" w:line="240" w:lineRule="auto"/>
+              <w:jc w:val="center"/>
+              <w:rPr>
+                <w:rFonts w:ascii="Calibri" w:eastAsia="Times New Roman" w:hAnsi="Calibri" w:cs="Calibri"/>
+                <w:color w:val="000000"/>
+                <w:kern w:val="0"/>
+                <w:lang w:eastAsia="en-IN"/>
+                <w14:ligatures w14:val="none"/>
+              </w:rPr>
+            </w:pPr>
+            <w:r>
+              <w:rPr>
+                <w:rFonts w:ascii="Calibri" w:eastAsia="Times New Roman" w:hAnsi="Calibri" w:cs="Calibri"/>
+                <w:color w:val="000000"/>
+                <w:kern w:val="0"/>
+                <w:lang w:eastAsia="en-IN"/>
+                <w14:ligatures w14:val="none"/>
+              </w:rPr>
+              <w:t>X</w:t>
+            </w:r>
+          </w:p>
+        </w:tc>
+        <w:tc>
+          <w:tcPr>
+            <w:tcW w:w="960" w:type="dxa"/>
+            <w:tcBorders>
+              <w:top w:val="nil"/>
+              <w:left w:val="nil"/>
+              <w:bottom w:val="single" w:sz="4" w:space="0" w:color="auto"/>
+              <w:right w:val="single" w:sz="4" w:space="0" w:color="auto"/>
+            </w:tcBorders>
             <w:shd w:val="clear" w:color="auto" w:fill="auto"/>
-            <w:vAlign w:val="center"/>
-            <w:hideMark/>
-          </w:tcPr>
-          <w:p>
-            <w:pPr>
-              <w:spacing w:after="0" w:line="240" w:lineRule="auto"/>
+            <w:noWrap/>
+            <w:vAlign w:val="center"/>
+            <w:hideMark/>
+          </w:tcPr>
+          <w:p>
+            <w:pPr>
+              <w:spacing w:after="0" w:line="240" w:lineRule="auto"/>
+              <w:jc w:val="center"/>
               <w:rPr>
                 <w:rFonts w:ascii="Calibri" w:eastAsia="Times New Roman" w:hAnsi="Calibri" w:cs="Calibri"/>
                 <w:color w:val="000000"/>
@@ -1118,20 +1226,22 @@
         </w:tc>
         <w:tc>
           <w:tcPr>
-            <w:tcW w:w="760" w:type="dxa"/>
+            <w:tcW w:w="960" w:type="dxa"/>
             <w:tcBorders>
               <w:top w:val="nil"/>
               <w:left w:val="nil"/>
               <w:bottom w:val="single" w:sz="4" w:space="0" w:color="auto"/>
               <w:right w:val="single" w:sz="4" w:space="0" w:color="auto"/>
             </w:tcBorders>
-            <w:shd w:val="clear" w:color="000000" w:fill="8497B0"/>
-            <w:vAlign w:val="center"/>
-            <w:hideMark/>
-          </w:tcPr>
-          <w:p>
-            <w:pPr>
-              <w:spacing w:after="0" w:line="240" w:lineRule="auto"/>
+            <w:shd w:val="clear" w:color="auto" w:fill="auto"/>
+            <w:noWrap/>
+            <w:vAlign w:val="center"/>
+            <w:hideMark/>
+          </w:tcPr>
+          <w:p>
+            <w:pPr>
+              <w:spacing w:after="0" w:line="240" w:lineRule="auto"/>
+              <w:jc w:val="center"/>
               <w:rPr>
                 <w:rFonts w:ascii="Calibri" w:eastAsia="Times New Roman" w:hAnsi="Calibri" w:cs="Calibri"/>
                 <w:color w:val="000000"/>
@@ -1154,7 +1264,7 @@
         </w:tc>
         <w:tc>
           <w:tcPr>
-            <w:tcW w:w="760" w:type="dxa"/>
+            <w:tcW w:w="960" w:type="dxa"/>
             <w:tcBorders>
               <w:top w:val="nil"/>
               <w:left w:val="nil"/>
@@ -1162,12 +1272,14 @@
               <w:right w:val="single" w:sz="4" w:space="0" w:color="auto"/>
             </w:tcBorders>
             <w:shd w:val="clear" w:color="auto" w:fill="auto"/>
-            <w:vAlign w:val="center"/>
-            <w:hideMark/>
-          </w:tcPr>
-          <w:p>
-            <w:pPr>
-              <w:spacing w:after="0" w:line="240" w:lineRule="auto"/>
+            <w:noWrap/>
+            <w:vAlign w:val="center"/>
+            <w:hideMark/>
+          </w:tcPr>
+          <w:p>
+            <w:pPr>
+              <w:spacing w:after="0" w:line="240" w:lineRule="auto"/>
+              <w:jc w:val="center"/>
               <w:rPr>
                 <w:rFonts w:ascii="Calibri" w:eastAsia="Times New Roman" w:hAnsi="Calibri" w:cs="Calibri"/>
                 <w:color w:val="000000"/>
@@ -1190,7 +1302,7 @@
         </w:tc>
         <w:tc>
           <w:tcPr>
-            <w:tcW w:w="740" w:type="dxa"/>
+            <w:tcW w:w="960" w:type="dxa"/>
             <w:tcBorders>
               <w:top w:val="nil"/>
               <w:left w:val="nil"/>
@@ -1198,48 +1310,14 @@
               <w:right w:val="single" w:sz="4" w:space="0" w:color="auto"/>
             </w:tcBorders>
             <w:shd w:val="clear" w:color="auto" w:fill="auto"/>
-            <w:vAlign w:val="center"/>
-            <w:hideMark/>
-          </w:tcPr>
-          <w:p>
-            <w:pPr>
-              <w:spacing w:after="0" w:line="240" w:lineRule="auto"/>
-              <w:rPr>
-                <w:rFonts w:ascii="Calibri" w:eastAsia="Times New Roman" w:hAnsi="Calibri" w:cs="Calibri"/>
-                <w:color w:val="000000"/>
-                <w:kern w:val="0"/>
-                <w:lang w:eastAsia="en-IN"/>
-                <w14:ligatures w14:val="none"/>
-              </w:rPr>
-            </w:pPr>
-            <w:r>
-              <w:rPr>
-                <w:rFonts w:ascii="Calibri" w:eastAsia="Times New Roman" w:hAnsi="Calibri" w:cs="Calibri"/>
-                <w:color w:val="000000"/>
-                <w:kern w:val="0"/>
-                <w:lang w:eastAsia="en-IN"/>
-                <w14:ligatures w14:val="none"/>
-              </w:rPr>
-              <w:t> </w:t>
-            </w:r>
-          </w:p>
-        </w:tc>
-        <w:tc>
-          <w:tcPr>
-            <w:tcW w:w="740" w:type="dxa"/>
-            <w:tcBorders>
-              <w:top w:val="nil"/>
-              <w:left w:val="nil"/>
-              <w:bottom w:val="single" w:sz="4" w:space="0" w:color="auto"/>
-              <w:right w:val="single" w:sz="4" w:space="0" w:color="auto"/>
-            </w:tcBorders>
-            <w:shd w:val="clear" w:color="auto" w:fill="auto"/>
-            <w:vAlign w:val="center"/>
-            <w:hideMark/>
-          </w:tcPr>
-          <w:p>
-            <w:pPr>
-              <w:spacing w:after="0" w:line="240" w:lineRule="auto"/>
+            <w:noWrap/>
+            <w:vAlign w:val="center"/>
+            <w:hideMark/>
+          </w:tcPr>
+          <w:p>
+            <w:pPr>
+              <w:spacing w:after="0" w:line="240" w:lineRule="auto"/>
+              <w:jc w:val="center"/>
               <w:rPr>
                 <w:rFonts w:ascii="Calibri" w:eastAsia="Times New Roman" w:hAnsi="Calibri" w:cs="Calibri"/>
                 <w:color w:val="000000"/>
@@ -1267,7 +1345,7 @@
         </w:trPr>
         <w:tc>
           <w:tcPr>
-            <w:tcW w:w="4100" w:type="dxa"/>
+            <w:tcW w:w="3760" w:type="dxa"/>
             <w:tcBorders>
               <w:top w:val="nil"/>
               <w:left w:val="single" w:sz="4" w:space="0" w:color="auto"/>
@@ -1304,7 +1382,7 @@
         </w:tc>
         <w:tc>
           <w:tcPr>
-            <w:tcW w:w="700" w:type="dxa"/>
+            <w:tcW w:w="960" w:type="dxa"/>
             <w:tcBorders>
               <w:top w:val="nil"/>
               <w:left w:val="nil"/>
@@ -1312,12 +1390,14 @@
               <w:right w:val="single" w:sz="4" w:space="0" w:color="auto"/>
             </w:tcBorders>
             <w:shd w:val="clear" w:color="auto" w:fill="auto"/>
-            <w:vAlign w:val="center"/>
-            <w:hideMark/>
-          </w:tcPr>
-          <w:p>
-            <w:pPr>
-              <w:spacing w:after="0" w:line="240" w:lineRule="auto"/>
+            <w:noWrap/>
+            <w:vAlign w:val="center"/>
+            <w:hideMark/>
+          </w:tcPr>
+          <w:p>
+            <w:pPr>
+              <w:spacing w:after="0" w:line="240" w:lineRule="auto"/>
+              <w:jc w:val="center"/>
               <w:rPr>
                 <w:rFonts w:ascii="Calibri" w:eastAsia="Times New Roman" w:hAnsi="Calibri" w:cs="Calibri"/>
                 <w:color w:val="000000"/>
@@ -1340,7 +1420,7 @@
         </w:tc>
         <w:tc>
           <w:tcPr>
-            <w:tcW w:w="700" w:type="dxa"/>
+            <w:tcW w:w="960" w:type="dxa"/>
             <w:tcBorders>
               <w:top w:val="nil"/>
               <w:left w:val="nil"/>
@@ -1348,12 +1428,14 @@
               <w:right w:val="single" w:sz="4" w:space="0" w:color="auto"/>
             </w:tcBorders>
             <w:shd w:val="clear" w:color="auto" w:fill="auto"/>
-            <w:vAlign w:val="center"/>
-            <w:hideMark/>
-          </w:tcPr>
-          <w:p>
-            <w:pPr>
-              <w:spacing w:after="0" w:line="240" w:lineRule="auto"/>
+            <w:noWrap/>
+            <w:vAlign w:val="center"/>
+            <w:hideMark/>
+          </w:tcPr>
+          <w:p>
+            <w:pPr>
+              <w:spacing w:after="0" w:line="240" w:lineRule="auto"/>
+              <w:jc w:val="center"/>
               <w:rPr>
                 <w:rFonts w:ascii="Calibri" w:eastAsia="Times New Roman" w:hAnsi="Calibri" w:cs="Calibri"/>
                 <w:color w:val="000000"/>
@@ -1376,20 +1458,60 @@
         </w:tc>
         <w:tc>
           <w:tcPr>
-            <w:tcW w:w="760" w:type="dxa"/>
+            <w:tcW w:w="960" w:type="dxa"/>
             <w:tcBorders>
               <w:top w:val="nil"/>
               <w:left w:val="nil"/>
               <w:bottom w:val="single" w:sz="4" w:space="0" w:color="auto"/>
               <w:right w:val="single" w:sz="4" w:space="0" w:color="auto"/>
             </w:tcBorders>
+            <w:shd w:val="clear" w:color="000000" w:fill="FFFF00"/>
+            <w:noWrap/>
+            <w:vAlign w:val="center"/>
+            <w:hideMark/>
+          </w:tcPr>
+          <w:p>
+            <w:pPr>
+              <w:spacing w:after="0" w:line="240" w:lineRule="auto"/>
+              <w:jc w:val="center"/>
+              <w:rPr>
+                <w:rFonts w:ascii="Calibri" w:eastAsia="Times New Roman" w:hAnsi="Calibri" w:cs="Calibri"/>
+                <w:color w:val="000000"/>
+                <w:kern w:val="0"/>
+                <w:lang w:eastAsia="en-IN"/>
+                <w14:ligatures w14:val="none"/>
+              </w:rPr>
+            </w:pPr>
+            <w:r>
+              <w:rPr>
+                <w:rFonts w:ascii="Calibri" w:eastAsia="Times New Roman" w:hAnsi="Calibri" w:cs="Calibri"/>
+                <w:color w:val="000000"/>
+                <w:kern w:val="0"/>
+                <w:lang w:eastAsia="en-IN"/>
+                <w14:ligatures w14:val="none"/>
+              </w:rPr>
+              <w:t>X</w:t>
+            </w:r>
+          </w:p>
+        </w:tc>
+        <w:tc>
+          <w:tcPr>
+            <w:tcW w:w="960" w:type="dxa"/>
+            <w:tcBorders>
+              <w:top w:val="nil"/>
+              <w:left w:val="nil"/>
+              <w:bottom w:val="single" w:sz="4" w:space="0" w:color="auto"/>
+              <w:right w:val="single" w:sz="4" w:space="0" w:color="auto"/>
+            </w:tcBorders>
             <w:shd w:val="clear" w:color="auto" w:fill="auto"/>
-            <w:vAlign w:val="center"/>
-            <w:hideMark/>
-          </w:tcPr>
-          <w:p>
-            <w:pPr>
-              <w:spacing w:after="0" w:line="240" w:lineRule="auto"/>
+            <w:noWrap/>
+            <w:vAlign w:val="center"/>
+            <w:hideMark/>
+          </w:tcPr>
+          <w:p>
+            <w:pPr>
+              <w:spacing w:after="0" w:line="240" w:lineRule="auto"/>
+              <w:jc w:val="center"/>
               <w:rPr>
                 <w:rFonts w:ascii="Calibri" w:eastAsia="Times New Roman" w:hAnsi="Calibri" w:cs="Calibri"/>
                 <w:color w:val="000000"/>
@@ -1412,20 +1534,22 @@
         </w:tc>
         <w:tc>
           <w:tcPr>
-            <w:tcW w:w="760" w:type="dxa"/>
+            <w:tcW w:w="960" w:type="dxa"/>
             <w:tcBorders>
               <w:top w:val="nil"/>
               <w:left w:val="nil"/>
               <w:bottom w:val="single" w:sz="4" w:space="0" w:color="auto"/>
               <w:right w:val="single" w:sz="4" w:space="0" w:color="auto"/>
             </w:tcBorders>
-            <w:shd w:val="clear" w:color="000000" w:fill="8497B0"/>
-            <w:vAlign w:val="center"/>
-            <w:hideMark/>
-          </w:tcPr>
-          <w:p>
-            <w:pPr>
-              <w:spacing w:after="0" w:line="240" w:lineRule="auto"/>
+            <w:shd w:val="clear" w:color="auto" w:fill="auto"/>
+            <w:noWrap/>
+            <w:vAlign w:val="center"/>
+            <w:hideMark/>
+          </w:tcPr>
+          <w:p>
+            <w:pPr>
+              <w:spacing w:after="0" w:line="240" w:lineRule="auto"/>
+              <w:jc w:val="center"/>
               <w:rPr>
                 <w:rFonts w:ascii="Calibri" w:eastAsia="Times New Roman" w:hAnsi="Calibri" w:cs="Calibri"/>
                 <w:color w:val="000000"/>
@@ -1448,7 +1572,7 @@
         </w:tc>
         <w:tc>
           <w:tcPr>
-            <w:tcW w:w="740" w:type="dxa"/>
+            <w:tcW w:w="960" w:type="dxa"/>
             <w:tcBorders>
               <w:top w:val="nil"/>
               <w:left w:val="nil"/>
@@ -1456,48 +1580,14 @@
               <w:right w:val="single" w:sz="4" w:space="0" w:color="auto"/>
             </w:tcBorders>
             <w:shd w:val="clear" w:color="auto" w:fill="auto"/>
-            <w:vAlign w:val="center"/>
-            <w:hideMark/>
-          </w:tcPr>
-          <w:p>
-            <w:pPr>
-              <w:spacing w:after="0" w:line="240" w:lineRule="auto"/>
-              <w:rPr>
-                <w:rFonts w:ascii="Calibri" w:eastAsia="Times New Roman" w:hAnsi="Calibri" w:cs="Calibri"/>
-                <w:color w:val="000000"/>
-                <w:kern w:val="0"/>
-                <w:lang w:eastAsia="en-IN"/>
-                <w14:ligatures w14:val="none"/>
-              </w:rPr>
-            </w:pPr>
-            <w:r>
-              <w:rPr>
-                <w:rFonts w:ascii="Calibri" w:eastAsia="Times New Roman" w:hAnsi="Calibri" w:cs="Calibri"/>
-                <w:color w:val="000000"/>
-                <w:kern w:val="0"/>
-                <w:lang w:eastAsia="en-IN"/>
-                <w14:ligatures w14:val="none"/>
-              </w:rPr>
-              <w:t> </w:t>
-            </w:r>
-          </w:p>
-        </w:tc>
-        <w:tc>
-          <w:tcPr>
-            <w:tcW w:w="740" w:type="dxa"/>
-            <w:tcBorders>
-              <w:top w:val="nil"/>
-              <w:left w:val="nil"/>
-              <w:bottom w:val="single" w:sz="4" w:space="0" w:color="auto"/>
-              <w:right w:val="single" w:sz="4" w:space="0" w:color="auto"/>
-            </w:tcBorders>
-            <w:shd w:val="clear" w:color="auto" w:fill="auto"/>
-            <w:vAlign w:val="center"/>
-            <w:hideMark/>
-          </w:tcPr>
-          <w:p>
-            <w:pPr>
-              <w:spacing w:after="0" w:line="240" w:lineRule="auto"/>
+            <w:noWrap/>
+            <w:vAlign w:val="center"/>
+            <w:hideMark/>
+          </w:tcPr>
+          <w:p>
+            <w:pPr>
+              <w:spacing w:after="0" w:line="240" w:lineRule="auto"/>
+              <w:jc w:val="center"/>
               <w:rPr>
                 <w:rFonts w:ascii="Calibri" w:eastAsia="Times New Roman" w:hAnsi="Calibri" w:cs="Calibri"/>
                 <w:color w:val="000000"/>
@@ -1525,7 +1615,7 @@
         </w:trPr>
         <w:tc>
           <w:tcPr>
-            <w:tcW w:w="4100" w:type="dxa"/>
+            <w:tcW w:w="3760" w:type="dxa"/>
             <w:tcBorders>
               <w:top w:val="nil"/>
               <w:left w:val="single" w:sz="4" w:space="0" w:color="auto"/>
@@ -1562,7 +1652,7 @@
         </w:tc>
         <w:tc>
           <w:tcPr>
-            <w:tcW w:w="700" w:type="dxa"/>
+            <w:tcW w:w="960" w:type="dxa"/>
             <w:tcBorders>
               <w:top w:val="nil"/>
               <w:left w:val="nil"/>
@@ -1570,12 +1660,14 @@
               <w:right w:val="single" w:sz="4" w:space="0" w:color="auto"/>
             </w:tcBorders>
             <w:shd w:val="clear" w:color="auto" w:fill="auto"/>
-            <w:vAlign w:val="center"/>
-            <w:hideMark/>
-          </w:tcPr>
-          <w:p>
-            <w:pPr>
-              <w:spacing w:after="0" w:line="240" w:lineRule="auto"/>
+            <w:noWrap/>
+            <w:vAlign w:val="center"/>
+            <w:hideMark/>
+          </w:tcPr>
+          <w:p>
+            <w:pPr>
+              <w:spacing w:after="0" w:line="240" w:lineRule="auto"/>
+              <w:jc w:val="center"/>
               <w:rPr>
                 <w:rFonts w:ascii="Calibri" w:eastAsia="Times New Roman" w:hAnsi="Calibri" w:cs="Calibri"/>
                 <w:color w:val="000000"/>
@@ -1598,7 +1690,7 @@
         </w:tc>
         <w:tc>
           <w:tcPr>
-            <w:tcW w:w="700" w:type="dxa"/>
+            <w:tcW w:w="960" w:type="dxa"/>
             <w:tcBorders>
               <w:top w:val="nil"/>
               <w:left w:val="nil"/>
@@ -1606,12 +1698,14 @@
               <w:right w:val="single" w:sz="4" w:space="0" w:color="auto"/>
             </w:tcBorders>
             <w:shd w:val="clear" w:color="auto" w:fill="auto"/>
-            <w:vAlign w:val="center"/>
-            <w:hideMark/>
-          </w:tcPr>
-          <w:p>
-            <w:pPr>
-              <w:spacing w:after="0" w:line="240" w:lineRule="auto"/>
+            <w:noWrap/>
+            <w:vAlign w:val="center"/>
+            <w:hideMark/>
+          </w:tcPr>
+          <w:p>
+            <w:pPr>
+              <w:spacing w:after="0" w:line="240" w:lineRule="auto"/>
+              <w:jc w:val="center"/>
               <w:rPr>
                 <w:rFonts w:ascii="Calibri" w:eastAsia="Times New Roman" w:hAnsi="Calibri" w:cs="Calibri"/>
                 <w:color w:val="000000"/>
@@ -1634,7 +1728,7 @@
         </w:tc>
         <w:tc>
           <w:tcPr>
-            <w:tcW w:w="760" w:type="dxa"/>
+            <w:tcW w:w="960" w:type="dxa"/>
             <w:tcBorders>
               <w:top w:val="nil"/>
               <w:left w:val="nil"/>
@@ -1642,12 +1736,14 @@
               <w:right w:val="single" w:sz="4" w:space="0" w:color="auto"/>
             </w:tcBorders>
             <w:shd w:val="clear" w:color="auto" w:fill="auto"/>
-            <w:vAlign w:val="center"/>
-            <w:hideMark/>
-          </w:tcPr>
-          <w:p>
-            <w:pPr>
-              <w:spacing w:after="0" w:line="240" w:lineRule="auto"/>
+            <w:noWrap/>
+            <w:vAlign w:val="center"/>
+            <w:hideMark/>
+          </w:tcPr>
+          <w:p>
+            <w:pPr>
+              <w:spacing w:after="0" w:line="240" w:lineRule="auto"/>
+              <w:jc w:val="center"/>
               <w:rPr>
                 <w:rFonts w:ascii="Calibri" w:eastAsia="Times New Roman" w:hAnsi="Calibri" w:cs="Calibri"/>
                 <w:color w:val="000000"/>
@@ -1670,20 +1766,60 @@
         </w:tc>
         <w:tc>
           <w:tcPr>
-            <w:tcW w:w="760" w:type="dxa"/>
+            <w:tcW w:w="960" w:type="dxa"/>
             <w:tcBorders>
               <w:top w:val="nil"/>
               <w:left w:val="nil"/>
               <w:bottom w:val="single" w:sz="4" w:space="0" w:color="auto"/>
               <w:right w:val="single" w:sz="4" w:space="0" w:color="auto"/>
             </w:tcBorders>
+            <w:shd w:val="clear" w:color="000000" w:fill="FFFF00"/>
+            <w:noWrap/>
+            <w:vAlign w:val="center"/>
+            <w:hideMark/>
+          </w:tcPr>
+          <w:p>
+            <w:pPr>
+              <w:spacing w:after="0" w:line="240" w:lineRule="auto"/>
+              <w:jc w:val="center"/>
+              <w:rPr>
+                <w:rFonts w:ascii="Calibri" w:eastAsia="Times New Roman" w:hAnsi="Calibri" w:cs="Calibri"/>
+                <w:color w:val="000000"/>
+                <w:kern w:val="0"/>
+                <w:lang w:eastAsia="en-IN"/>
+                <w14:ligatures w14:val="none"/>
+              </w:rPr>
+            </w:pPr>
+            <w:r>
+              <w:rPr>
+                <w:rFonts w:ascii="Calibri" w:eastAsia="Times New Roman" w:hAnsi="Calibri" w:cs="Calibri"/>
+                <w:color w:val="000000"/>
+                <w:kern w:val="0"/>
+                <w:lang w:eastAsia="en-IN"/>
+                <w14:ligatures w14:val="none"/>
+              </w:rPr>
+              <w:t>X</w:t>
+            </w:r>
+          </w:p>
+        </w:tc>
+        <w:tc>
+          <w:tcPr>
+            <w:tcW w:w="960" w:type="dxa"/>
+            <w:tcBorders>
+              <w:top w:val="nil"/>
+              <w:left w:val="nil"/>
+              <w:bottom w:val="single" w:sz="4" w:space="0" w:color="auto"/>
+              <w:right w:val="single" w:sz="4" w:space="0" w:color="auto"/>
+            </w:tcBorders>
             <w:shd w:val="clear" w:color="auto" w:fill="auto"/>
-            <w:vAlign w:val="center"/>
-            <w:hideMark/>
-          </w:tcPr>
-          <w:p>
-            <w:pPr>
-              <w:spacing w:after="0" w:line="240" w:lineRule="auto"/>
+            <w:noWrap/>
+            <w:vAlign w:val="center"/>
+            <w:hideMark/>
+          </w:tcPr>
+          <w:p>
+            <w:pPr>
+              <w:spacing w:after="0" w:line="240" w:lineRule="auto"/>
+              <w:jc w:val="center"/>
               <w:rPr>
                 <w:rFonts w:ascii="Calibri" w:eastAsia="Times New Roman" w:hAnsi="Calibri" w:cs="Calibri"/>
                 <w:color w:val="000000"/>
@@ -1706,56 +1842,22 @@
         </w:tc>
         <w:tc>
           <w:tcPr>
-            <w:tcW w:w="740" w:type="dxa"/>
+            <w:tcW w:w="960" w:type="dxa"/>
             <w:tcBorders>
               <w:top w:val="nil"/>
               <w:left w:val="nil"/>
               <w:bottom w:val="single" w:sz="4" w:space="0" w:color="auto"/>
               <w:right w:val="single" w:sz="4" w:space="0" w:color="auto"/>
             </w:tcBorders>
-            <w:shd w:val="clear" w:color="000000" w:fill="8497B0"/>
-            <w:vAlign w:val="center"/>
-            <w:hideMark/>
-          </w:tcPr>
-          <w:p>
-            <w:pPr>
-              <w:spacing w:after="0" w:line="240" w:lineRule="auto"/>
-              <w:rPr>
-                <w:rFonts w:ascii="Calibri" w:eastAsia="Times New Roman" w:hAnsi="Calibri" w:cs="Calibri"/>
-                <w:color w:val="000000"/>
-                <w:kern w:val="0"/>
-                <w:lang w:eastAsia="en-IN"/>
-                <w14:ligatures w14:val="none"/>
-              </w:rPr>
-            </w:pPr>
-            <w:r>
-              <w:rPr>
-                <w:rFonts w:ascii="Calibri" w:eastAsia="Times New Roman" w:hAnsi="Calibri" w:cs="Calibri"/>
-                <w:color w:val="000000"/>
-                <w:kern w:val="0"/>
-                <w:lang w:eastAsia="en-IN"/>
-                <w14:ligatures w14:val="none"/>
-              </w:rPr>
-              <w:t> </w:t>
-            </w:r>
-          </w:p>
-        </w:tc>
-        <w:tc>
-          <w:tcPr>
-            <w:tcW w:w="740" w:type="dxa"/>
-            <w:tcBorders>
-              <w:top w:val="nil"/>
-              <w:left w:val="nil"/>
-              <w:bottom w:val="single" w:sz="4" w:space="0" w:color="auto"/>
-              <w:right w:val="single" w:sz="4" w:space="0" w:color="auto"/>
-            </w:tcBorders>
             <w:shd w:val="clear" w:color="auto" w:fill="auto"/>
-            <w:vAlign w:val="center"/>
-            <w:hideMark/>
-          </w:tcPr>
-          <w:p>
-            <w:pPr>
-              <w:spacing w:after="0" w:line="240" w:lineRule="auto"/>
+            <w:noWrap/>
+            <w:vAlign w:val="center"/>
+            <w:hideMark/>
+          </w:tcPr>
+          <w:p>
+            <w:pPr>
+              <w:spacing w:after="0" w:line="240" w:lineRule="auto"/>
+              <w:jc w:val="center"/>
               <w:rPr>
                 <w:rFonts w:ascii="Calibri" w:eastAsia="Times New Roman" w:hAnsi="Calibri" w:cs="Calibri"/>
                 <w:color w:val="000000"/>
@@ -1783,7 +1885,7 @@
         </w:trPr>
         <w:tc>
           <w:tcPr>
-            <w:tcW w:w="4100" w:type="dxa"/>
+            <w:tcW w:w="3760" w:type="dxa"/>
             <w:tcBorders>
               <w:top w:val="nil"/>
               <w:left w:val="single" w:sz="4" w:space="0" w:color="auto"/>
@@ -1820,7 +1922,7 @@
         </w:tc>
         <w:tc>
           <w:tcPr>
-            <w:tcW w:w="700" w:type="dxa"/>
+            <w:tcW w:w="960" w:type="dxa"/>
             <w:tcBorders>
               <w:top w:val="nil"/>
               <w:left w:val="nil"/>
@@ -1828,12 +1930,14 @@
               <w:right w:val="single" w:sz="4" w:space="0" w:color="auto"/>
             </w:tcBorders>
             <w:shd w:val="clear" w:color="auto" w:fill="auto"/>
-            <w:vAlign w:val="center"/>
-            <w:hideMark/>
-          </w:tcPr>
-          <w:p>
-            <w:pPr>
-              <w:spacing w:after="0" w:line="240" w:lineRule="auto"/>
+            <w:noWrap/>
+            <w:vAlign w:val="center"/>
+            <w:hideMark/>
+          </w:tcPr>
+          <w:p>
+            <w:pPr>
+              <w:spacing w:after="0" w:line="240" w:lineRule="auto"/>
+              <w:jc w:val="center"/>
               <w:rPr>
                 <w:rFonts w:ascii="Calibri" w:eastAsia="Times New Roman" w:hAnsi="Calibri" w:cs="Calibri"/>
                 <w:color w:val="000000"/>
@@ -1856,7 +1960,7 @@
         </w:tc>
         <w:tc>
           <w:tcPr>
-            <w:tcW w:w="700" w:type="dxa"/>
+            <w:tcW w:w="960" w:type="dxa"/>
             <w:tcBorders>
               <w:top w:val="nil"/>
               <w:left w:val="nil"/>
@@ -1864,12 +1968,14 @@
               <w:right w:val="single" w:sz="4" w:space="0" w:color="auto"/>
             </w:tcBorders>
             <w:shd w:val="clear" w:color="auto" w:fill="auto"/>
-            <w:vAlign w:val="center"/>
-            <w:hideMark/>
-          </w:tcPr>
-          <w:p>
-            <w:pPr>
-              <w:spacing w:after="0" w:line="240" w:lineRule="auto"/>
+            <w:noWrap/>
+            <w:vAlign w:val="center"/>
+            <w:hideMark/>
+          </w:tcPr>
+          <w:p>
+            <w:pPr>
+              <w:spacing w:after="0" w:line="240" w:lineRule="auto"/>
+              <w:jc w:val="center"/>
               <w:rPr>
                 <w:rFonts w:ascii="Calibri" w:eastAsia="Times New Roman" w:hAnsi="Calibri" w:cs="Calibri"/>
                 <w:color w:val="000000"/>
@@ -1892,7 +1998,7 @@
         </w:tc>
         <w:tc>
           <w:tcPr>
-            <w:tcW w:w="760" w:type="dxa"/>
+            <w:tcW w:w="960" w:type="dxa"/>
             <w:tcBorders>
               <w:top w:val="nil"/>
               <w:left w:val="nil"/>
@@ -1900,12 +2006,14 @@
               <w:right w:val="single" w:sz="4" w:space="0" w:color="auto"/>
             </w:tcBorders>
             <w:shd w:val="clear" w:color="auto" w:fill="auto"/>
-            <w:vAlign w:val="center"/>
-            <w:hideMark/>
-          </w:tcPr>
-          <w:p>
-            <w:pPr>
-              <w:spacing w:after="0" w:line="240" w:lineRule="auto"/>
+            <w:noWrap/>
+            <w:vAlign w:val="center"/>
+            <w:hideMark/>
+          </w:tcPr>
+          <w:p>
+            <w:pPr>
+              <w:spacing w:after="0" w:line="240" w:lineRule="auto"/>
+              <w:jc w:val="center"/>
               <w:rPr>
                 <w:rFonts w:ascii="Calibri" w:eastAsia="Times New Roman" w:hAnsi="Calibri" w:cs="Calibri"/>
                 <w:color w:val="000000"/>
@@ -1928,7 +2036,7 @@
         </w:tc>
         <w:tc>
           <w:tcPr>
-            <w:tcW w:w="760" w:type="dxa"/>
+            <w:tcW w:w="960" w:type="dxa"/>
             <w:tcBorders>
               <w:top w:val="nil"/>
               <w:left w:val="nil"/>
@@ -1936,12 +2044,14 @@
               <w:right w:val="single" w:sz="4" w:space="0" w:color="auto"/>
             </w:tcBorders>
             <w:shd w:val="clear" w:color="auto" w:fill="auto"/>
-            <w:vAlign w:val="center"/>
-            <w:hideMark/>
-          </w:tcPr>
-          <w:p>
-            <w:pPr>
-              <w:spacing w:after="0" w:line="240" w:lineRule="auto"/>
+            <w:noWrap/>
+            <w:vAlign w:val="center"/>
+            <w:hideMark/>
+          </w:tcPr>
+          <w:p>
+            <w:pPr>
+              <w:spacing w:after="0" w:line="240" w:lineRule="auto"/>
+              <w:jc w:val="center"/>
               <w:rPr>
                 <w:rFonts w:ascii="Calibri" w:eastAsia="Times New Roman" w:hAnsi="Calibri" w:cs="Calibri"/>
                 <w:color w:val="000000"/>
@@ -1964,56 +2074,60 @@
         </w:tc>
         <w:tc>
           <w:tcPr>
-            <w:tcW w:w="740" w:type="dxa"/>
+            <w:tcW w:w="960" w:type="dxa"/>
             <w:tcBorders>
               <w:top w:val="nil"/>
               <w:left w:val="nil"/>
               <w:bottom w:val="single" w:sz="4" w:space="0" w:color="auto"/>
               <w:right w:val="single" w:sz="4" w:space="0" w:color="auto"/>
             </w:tcBorders>
+            <w:shd w:val="clear" w:color="000000" w:fill="FFFF00"/>
+            <w:noWrap/>
+            <w:vAlign w:val="center"/>
+            <w:hideMark/>
+          </w:tcPr>
+          <w:p>
+            <w:pPr>
+              <w:spacing w:after="0" w:line="240" w:lineRule="auto"/>
+              <w:jc w:val="center"/>
+              <w:rPr>
+                <w:rFonts w:ascii="Calibri" w:eastAsia="Times New Roman" w:hAnsi="Calibri" w:cs="Calibri"/>
+                <w:color w:val="000000"/>
+                <w:kern w:val="0"/>
+                <w:lang w:eastAsia="en-IN"/>
+                <w14:ligatures w14:val="none"/>
+              </w:rPr>
+            </w:pPr>
+            <w:r>
+              <w:rPr>
+                <w:rFonts w:ascii="Calibri" w:eastAsia="Times New Roman" w:hAnsi="Calibri" w:cs="Calibri"/>
+                <w:color w:val="000000"/>
+                <w:kern w:val="0"/>
+                <w:lang w:eastAsia="en-IN"/>
+                <w14:ligatures w14:val="none"/>
+              </w:rPr>
+              <w:t>X</w:t>
+            </w:r>
+          </w:p>
+        </w:tc>
+        <w:tc>
+          <w:tcPr>
+            <w:tcW w:w="960" w:type="dxa"/>
+            <w:tcBorders>
+              <w:top w:val="nil"/>
+              <w:left w:val="nil"/>
+              <w:bottom w:val="single" w:sz="4" w:space="0" w:color="auto"/>
+              <w:right w:val="single" w:sz="4" w:space="0" w:color="auto"/>
+            </w:tcBorders>
             <w:shd w:val="clear" w:color="auto" w:fill="auto"/>
-            <w:vAlign w:val="center"/>
-            <w:hideMark/>
-          </w:tcPr>
-          <w:p>
-            <w:pPr>
-              <w:spacing w:after="0" w:line="240" w:lineRule="auto"/>
-              <w:rPr>
-                <w:rFonts w:ascii="Calibri" w:eastAsia="Times New Roman" w:hAnsi="Calibri" w:cs="Calibri"/>
-                <w:color w:val="000000"/>
-                <w:kern w:val="0"/>
-                <w:lang w:eastAsia="en-IN"/>
-                <w14:ligatures w14:val="none"/>
-              </w:rPr>
-            </w:pPr>
-            <w:r>
-              <w:rPr>
-                <w:rFonts w:ascii="Calibri" w:eastAsia="Times New Roman" w:hAnsi="Calibri" w:cs="Calibri"/>
-                <w:color w:val="000000"/>
-                <w:kern w:val="0"/>
-                <w:lang w:eastAsia="en-IN"/>
-                <w14:ligatures w14:val="none"/>
-              </w:rPr>
-              <w:t> </w:t>
-            </w:r>
-          </w:p>
-        </w:tc>
-        <w:tc>
-          <w:tcPr>
-            <w:tcW w:w="740" w:type="dxa"/>
-            <w:tcBorders>
-              <w:top w:val="nil"/>
-              <w:left w:val="nil"/>
-              <w:bottom w:val="single" w:sz="4" w:space="0" w:color="auto"/>
-              <w:right w:val="single" w:sz="4" w:space="0" w:color="auto"/>
-            </w:tcBorders>
-            <w:shd w:val="clear" w:color="000000" w:fill="8497B0"/>
-            <w:vAlign w:val="center"/>
-            <w:hideMark/>
-          </w:tcPr>
-          <w:p>
-            <w:pPr>
-              <w:spacing w:after="0" w:line="240" w:lineRule="auto"/>
+            <w:noWrap/>
+            <w:vAlign w:val="center"/>
+            <w:hideMark/>
+          </w:tcPr>
+          <w:p>
+            <w:pPr>
+              <w:spacing w:after="0" w:line="240" w:lineRule="auto"/>
+              <w:jc w:val="center"/>
               <w:rPr>
                 <w:rFonts w:ascii="Calibri" w:eastAsia="Times New Roman" w:hAnsi="Calibri" w:cs="Calibri"/>
                 <w:color w:val="000000"/>
@@ -2041,7 +2155,7 @@
         </w:trPr>
         <w:tc>
           <w:tcPr>
-            <w:tcW w:w="4100" w:type="dxa"/>
+            <w:tcW w:w="3760" w:type="dxa"/>
             <w:tcBorders>
               <w:top w:val="nil"/>
               <w:left w:val="single" w:sz="4" w:space="0" w:color="auto"/>
@@ -2078,20 +2192,22 @@
         </w:tc>
         <w:tc>
           <w:tcPr>
-            <w:tcW w:w="700" w:type="dxa"/>
+            <w:tcW w:w="960" w:type="dxa"/>
             <w:tcBorders>
               <w:top w:val="nil"/>
               <w:left w:val="nil"/>
               <w:bottom w:val="single" w:sz="4" w:space="0" w:color="auto"/>
               <w:right w:val="single" w:sz="4" w:space="0" w:color="auto"/>
             </w:tcBorders>
-            <w:shd w:val="clear" w:color="000000" w:fill="8497B0"/>
-            <w:vAlign w:val="center"/>
-            <w:hideMark/>
-          </w:tcPr>
-          <w:p>
-            <w:pPr>
-              <w:spacing w:after="0" w:line="240" w:lineRule="auto"/>
+            <w:shd w:val="clear" w:color="auto" w:fill="auto"/>
+            <w:noWrap/>
+            <w:vAlign w:val="center"/>
+            <w:hideMark/>
+          </w:tcPr>
+          <w:p>
+            <w:pPr>
+              <w:spacing w:after="0" w:line="240" w:lineRule="auto"/>
+              <w:jc w:val="center"/>
               <w:rPr>
                 <w:rFonts w:ascii="Calibri" w:eastAsia="Times New Roman" w:hAnsi="Calibri" w:cs="Calibri"/>
                 <w:color w:val="000000"/>
@@ -2114,20 +2230,22 @@
         </w:tc>
         <w:tc>
           <w:tcPr>
-            <w:tcW w:w="700" w:type="dxa"/>
+            <w:tcW w:w="960" w:type="dxa"/>
             <w:tcBorders>
               <w:top w:val="nil"/>
               <w:left w:val="nil"/>
               <w:bottom w:val="single" w:sz="4" w:space="0" w:color="auto"/>
               <w:right w:val="single" w:sz="4" w:space="0" w:color="auto"/>
             </w:tcBorders>
-            <w:shd w:val="clear" w:color="000000" w:fill="8497B0"/>
-            <w:vAlign w:val="center"/>
-            <w:hideMark/>
-          </w:tcPr>
-          <w:p>
-            <w:pPr>
-              <w:spacing w:after="0" w:line="240" w:lineRule="auto"/>
+            <w:shd w:val="clear" w:color="auto" w:fill="auto"/>
+            <w:noWrap/>
+            <w:vAlign w:val="center"/>
+            <w:hideMark/>
+          </w:tcPr>
+          <w:p>
+            <w:pPr>
+              <w:spacing w:after="0" w:line="240" w:lineRule="auto"/>
+              <w:jc w:val="center"/>
               <w:rPr>
                 <w:rFonts w:ascii="Calibri" w:eastAsia="Times New Roman" w:hAnsi="Calibri" w:cs="Calibri"/>
                 <w:color w:val="000000"/>
@@ -2150,20 +2268,22 @@
         </w:tc>
         <w:tc>
           <w:tcPr>
-            <w:tcW w:w="760" w:type="dxa"/>
+            <w:tcW w:w="960" w:type="dxa"/>
             <w:tcBorders>
               <w:top w:val="nil"/>
               <w:left w:val="nil"/>
               <w:bottom w:val="single" w:sz="4" w:space="0" w:color="auto"/>
               <w:right w:val="single" w:sz="4" w:space="0" w:color="auto"/>
             </w:tcBorders>
-            <w:shd w:val="clear" w:color="000000" w:fill="8497B0"/>
-            <w:vAlign w:val="center"/>
-            <w:hideMark/>
-          </w:tcPr>
-          <w:p>
-            <w:pPr>
-              <w:spacing w:after="0" w:line="240" w:lineRule="auto"/>
+            <w:shd w:val="clear" w:color="auto" w:fill="auto"/>
+            <w:noWrap/>
+            <w:vAlign w:val="center"/>
+            <w:hideMark/>
+          </w:tcPr>
+          <w:p>
+            <w:pPr>
+              <w:spacing w:after="0" w:line="240" w:lineRule="auto"/>
+              <w:jc w:val="center"/>
               <w:rPr>
                 <w:rFonts w:ascii="Calibri" w:eastAsia="Times New Roman" w:hAnsi="Calibri" w:cs="Calibri"/>
                 <w:color w:val="000000"/>
@@ -2186,20 +2306,22 @@
         </w:tc>
         <w:tc>
           <w:tcPr>
-            <w:tcW w:w="760" w:type="dxa"/>
+            <w:tcW w:w="960" w:type="dxa"/>
             <w:tcBorders>
               <w:top w:val="nil"/>
               <w:left w:val="nil"/>
               <w:bottom w:val="single" w:sz="4" w:space="0" w:color="auto"/>
               <w:right w:val="single" w:sz="4" w:space="0" w:color="auto"/>
             </w:tcBorders>
-            <w:shd w:val="clear" w:color="000000" w:fill="8497B0"/>
-            <w:vAlign w:val="center"/>
-            <w:hideMark/>
-          </w:tcPr>
-          <w:p>
-            <w:pPr>
-              <w:spacing w:after="0" w:line="240" w:lineRule="auto"/>
+            <w:shd w:val="clear" w:color="auto" w:fill="auto"/>
+            <w:noWrap/>
+            <w:vAlign w:val="center"/>
+            <w:hideMark/>
+          </w:tcPr>
+          <w:p>
+            <w:pPr>
+              <w:spacing w:after="0" w:line="240" w:lineRule="auto"/>
+              <w:jc w:val="center"/>
               <w:rPr>
                 <w:rFonts w:ascii="Calibri" w:eastAsia="Times New Roman" w:hAnsi="Calibri" w:cs="Calibri"/>
                 <w:color w:val="000000"/>
@@ -2222,20 +2344,22 @@
         </w:tc>
         <w:tc>
           <w:tcPr>
-            <w:tcW w:w="740" w:type="dxa"/>
+            <w:tcW w:w="960" w:type="dxa"/>
             <w:tcBorders>
               <w:top w:val="nil"/>
               <w:left w:val="nil"/>
               <w:bottom w:val="single" w:sz="4" w:space="0" w:color="auto"/>
               <w:right w:val="single" w:sz="4" w:space="0" w:color="auto"/>
             </w:tcBorders>
-            <w:shd w:val="clear" w:color="000000" w:fill="8497B0"/>
-            <w:vAlign w:val="center"/>
-            <w:hideMark/>
-          </w:tcPr>
-          <w:p>
-            <w:pPr>
-              <w:spacing w:after="0" w:line="240" w:lineRule="auto"/>
+            <w:shd w:val="clear" w:color="auto" w:fill="auto"/>
+            <w:noWrap/>
+            <w:vAlign w:val="center"/>
+            <w:hideMark/>
+          </w:tcPr>
+          <w:p>
+            <w:pPr>
+              <w:spacing w:after="0" w:line="240" w:lineRule="auto"/>
+              <w:jc w:val="center"/>
               <w:rPr>
                 <w:rFonts w:ascii="Calibri" w:eastAsia="Times New Roman" w:hAnsi="Calibri" w:cs="Calibri"/>
                 <w:color w:val="000000"/>
@@ -2258,38 +2382,39 @@
         </w:tc>
         <w:tc>
           <w:tcPr>
-            <w:tcW w:w="740" w:type="dxa"/>
+            <w:tcW w:w="960" w:type="dxa"/>
             <w:tcBorders>
               <w:top w:val="nil"/>
               <w:left w:val="nil"/>
               <w:bottom w:val="single" w:sz="4" w:space="0" w:color="auto"/>
               <w:right w:val="single" w:sz="4" w:space="0" w:color="auto"/>
             </w:tcBorders>
-            <w:shd w:val="clear" w:color="000000" w:fill="8497B0"/>
-            <w:noWrap/>
-            <w:vAlign w:val="bottom"/>
-            <w:hideMark/>
-          </w:tcPr>
-          <w:p>
-            <w:pPr>
-              <w:spacing w:after="0" w:line="240" w:lineRule="auto"/>
-              <w:rPr>
-                <w:rFonts w:ascii="Calibri" w:eastAsia="Times New Roman" w:hAnsi="Calibri" w:cs="Calibri"/>
-                <w:color w:val="000000"/>
-                <w:kern w:val="0"/>
-                <w:lang w:eastAsia="en-IN"/>
-                <w14:ligatures w14:val="none"/>
-              </w:rPr>
-            </w:pPr>
-            <w:r>
-              <w:rPr>
-                <w:rFonts w:ascii="Calibri" w:eastAsia="Times New Roman" w:hAnsi="Calibri" w:cs="Calibri"/>
-                <w:color w:val="000000"/>
-                <w:kern w:val="0"/>
-                <w:lang w:eastAsia="en-IN"/>
-                <w14:ligatures w14:val="none"/>
-              </w:rPr>
-              <w:t> </w:t>
+            <w:shd w:val="clear" w:color="000000" w:fill="FFFF00"/>
+            <w:noWrap/>
+            <w:vAlign w:val="center"/>
+            <w:hideMark/>
+          </w:tcPr>
+          <w:p>
+            <w:pPr>
+              <w:spacing w:after="0" w:line="240" w:lineRule="auto"/>
+              <w:jc w:val="center"/>
+              <w:rPr>
+                <w:rFonts w:ascii="Calibri" w:eastAsia="Times New Roman" w:hAnsi="Calibri" w:cs="Calibri"/>
+                <w:color w:val="000000"/>
+                <w:kern w:val="0"/>
+                <w:lang w:eastAsia="en-IN"/>
+                <w14:ligatures w14:val="none"/>
+              </w:rPr>
+            </w:pPr>
+            <w:r>
+              <w:rPr>
+                <w:rFonts w:ascii="Calibri" w:eastAsia="Times New Roman" w:hAnsi="Calibri" w:cs="Calibri"/>
+                <w:color w:val="000000"/>
+                <w:kern w:val="0"/>
+                <w:lang w:eastAsia="en-IN"/>
+                <w14:ligatures w14:val="none"/>
+              </w:rPr>
+              <w:t>X</w:t>
             </w:r>
           </w:p>
         </w:tc>
@@ -2298,34 +2423,9 @@
     <w:p/>
     <w:p>
       <w:pPr>
-        <w:pStyle w:val="ListParagraph"/>
         <w:numPr>
           <w:ilvl w:val="0"/>
-          <w:numId w:val="7"/>
-        </w:numPr>
-      </w:pPr>
-      <w:r>
-        <w:rPr>
-          <w:rFonts w:ascii="Calibri" w:eastAsia="Times New Roman" w:hAnsi="Calibri" w:cs="Calibri"/>
-          <w:b/>
-          <w:bCs/>
-          <w:color w:val="000000"/>
-          <w:kern w:val="0"/>
-          <w:lang w:eastAsia="en-IN"/>
-          <w14:ligatures w14:val="none"/>
-        </w:rPr>
-        <w:t>Data Collection, Cleaning and Pre-processing</w:t>
-      </w:r>
-      <w:r>
-        <w:t>: Gather the stroke dataset from Kaggle, define project goals.</w:t>
-      </w:r>
-    </w:p>
-    <w:p>
-      <w:pPr>
-        <w:pStyle w:val="ListParagraph"/>
-        <w:numPr>
-          <w:ilvl w:val="0"/>
-          <w:numId w:val="7"/>
+          <w:numId w:val="3"/>
         </w:numPr>
       </w:pPr>
       <w:r>
@@ -2333,19 +2433,17 @@
           <w:b/>
           <w:bCs/>
         </w:rPr>
-        <w:lastRenderedPageBreak/>
-        <w:t>Literature Review</w:t>
-      </w:r>
-      <w:r>
-        <w:t>: Study related research on stroke prediction, risk factors, and ML approaches.</w:t>
+        <w:t>Data Collection, Cleaning, and Pre-processing:</w:t>
+      </w:r>
+      <w:r>
+        <w:t xml:space="preserve"> Collect and clean the bank marketing dataset, focusing on campaign-related attributes like the number of contacts.</w:t>
       </w:r>
     </w:p>
     <w:p>
       <w:pPr>
-        <w:pStyle w:val="ListParagraph"/>
         <w:numPr>
           <w:ilvl w:val="0"/>
-          <w:numId w:val="7"/>
+          <w:numId w:val="3"/>
         </w:numPr>
       </w:pPr>
       <w:r>
@@ -2353,18 +2451,23 @@
           <w:b/>
           <w:bCs/>
         </w:rPr>
-        <w:t>Model Development</w:t>
-      </w:r>
-      <w:r>
-        <w:t>: Train machine learning models like Logistic Regression, Random Forest.</w:t>
+        <w:t>Literature Review:</w:t>
+      </w:r>
+      <w:r>
+        <w:t xml:space="preserve"> Review research on marketing campaigns, customer </w:t>
+      </w:r>
+      <w:r>
+        <w:t>behaviour</w:t>
+      </w:r>
+      <w:r>
+        <w:t>, and term deposit subscription prediction models.</w:t>
       </w:r>
     </w:p>
     <w:p>
       <w:pPr>
-        <w:pStyle w:val="ListParagraph"/>
         <w:numPr>
           <w:ilvl w:val="0"/>
-          <w:numId w:val="7"/>
+          <w:numId w:val="3"/>
         </w:numPr>
       </w:pPr>
       <w:r>
@@ -2372,18 +2475,17 @@
           <w:b/>
           <w:bCs/>
         </w:rPr>
-        <w:t>Model Tuning</w:t>
-      </w:r>
-      <w:r>
-        <w:t>: Improve model performance by tuning hyperparameters.</w:t>
+        <w:t>Model Development:</w:t>
+      </w:r>
+      <w:r>
+        <w:t xml:space="preserve"> Train machine learning models like Decision Tree and XGBoost.</w:t>
       </w:r>
     </w:p>
     <w:p>
       <w:pPr>
-        <w:pStyle w:val="ListParagraph"/>
         <w:numPr>
           <w:ilvl w:val="0"/>
-          <w:numId w:val="7"/>
+          <w:numId w:val="3"/>
         </w:numPr>
       </w:pPr>
       <w:r>
@@ -2391,18 +2493,17 @@
           <w:b/>
           <w:bCs/>
         </w:rPr>
-        <w:t>Statistical Analysis</w:t>
-      </w:r>
-      <w:r>
-        <w:t>: Perform feature importance, correlation analysis, and evaluate results.</w:t>
+        <w:t>Model Tuning:</w:t>
+      </w:r>
+      <w:r>
+        <w:t xml:space="preserve"> Optimize hyperparameters to improve model performance.</w:t>
       </w:r>
     </w:p>
     <w:p>
       <w:pPr>
-        <w:pStyle w:val="ListParagraph"/>
         <w:numPr>
           <w:ilvl w:val="0"/>
-          <w:numId w:val="7"/>
+          <w:numId w:val="3"/>
         </w:numPr>
       </w:pPr>
       <w:r>
@@ -2410,18 +2511,17 @@
           <w:b/>
           <w:bCs/>
         </w:rPr>
-        <w:t>Comparison and Results</w:t>
-      </w:r>
-      <w:r>
-        <w:t>: Compare the models based on accuracy, precision, recall, and other metrics.</w:t>
+        <w:t>Statistical Analysis:</w:t>
+      </w:r>
+      <w:r>
+        <w:t xml:space="preserve"> Perform feature importance analysis and evaluate the role of campaign contacts.</w:t>
       </w:r>
     </w:p>
     <w:p>
       <w:pPr>
-        <w:pStyle w:val="ListParagraph"/>
         <w:numPr>
           <w:ilvl w:val="0"/>
-          <w:numId w:val="7"/>
+          <w:numId w:val="3"/>
         </w:numPr>
       </w:pPr>
       <w:r>
@@ -2429,67 +2529,110 @@
           <w:b/>
           <w:bCs/>
         </w:rPr>
-        <w:t>Final Project Report (FPR)</w:t>
-      </w:r>
-      <w:r>
-        <w:t xml:space="preserve">: </w:t>
-      </w:r>
-      <w:r>
-        <w:t>Elaborate</w:t>
-      </w:r>
-      <w:r>
-        <w:t xml:space="preserve"> findings and present insights.</w:t>
+        <w:t>Comparison and Results:</w:t>
+      </w:r>
+      <w:r>
+        <w:t xml:space="preserve"> Compare models based on performance metrics with and without using the number of contacts.</w:t>
       </w:r>
     </w:p>
     <w:p>
       <w:pPr>
-        <w:pStyle w:val="Heading1"/>
-      </w:pPr>
-      <w:r>
-        <w:t>Section 3: Data Management Plan</w:t>
+        <w:numPr>
+          <w:ilvl w:val="0"/>
+          <w:numId w:val="3"/>
+        </w:numPr>
+      </w:pPr>
+      <w:r>
+        <w:rPr>
+          <w:b/>
+          <w:bCs/>
+        </w:rPr>
+        <w:t>Final Project Report (FPR):</w:t>
+      </w:r>
+      <w:r>
+        <w:t xml:space="preserve"> Document findings and insights in the final report.</w:t>
       </w:r>
     </w:p>
     <w:p>
-      <w:pPr>
-        <w:pStyle w:val="Heading2"/>
-      </w:pPr>
-      <w:r>
-        <w:t>Dataset Overview</w:t>
+      <w:r>
+        <w:pict w14:anchorId="6B99B654">
+          <v:rect id="_x0000_i1026" style="width:0;height:1.5pt" o:hralign="center" o:hrstd="t" o:hr="t" fillcolor="#a0a0a0" stroked="f"/>
+        </w:pict>
       </w:r>
     </w:p>
     <w:p>
-      <w:r>
-        <w:t>The data in the dataset covers the patient features include the patient’s age, gender, the diseases that have ever had, hypertension, heart disease, smoking, the type of work, etc. This resulted in 12 columns as well as 5110 records. The dependent variable is ‘stroke,’ where 1 represents a patient diagnosed of having a stroke and 0 otherwise.</w:t>
+      <w:pPr>
+        <w:pStyle w:val="Heading1"/>
+      </w:pPr>
+      <w:r>
+        <w:t>Section 3: Data Management Plan</w:t>
       </w:r>
     </w:p>
     <w:p>
       <w:pPr>
         <w:pStyle w:val="Heading2"/>
-      </w:pPr>
-      <w:r>
-        <w:t>Data Collection</w:t>
+        <w:rPr>
+          <w:b/>
+          <w:bCs/>
+        </w:rPr>
+      </w:pPr>
+      <w:r>
+        <w:t>Dataset</w:t>
+      </w:r>
+      <w:r>
+        <w:rPr>
+          <w:b/>
+          <w:bCs/>
+        </w:rPr>
+        <w:t xml:space="preserve"> </w:t>
+      </w:r>
+      <w:r>
+        <w:t>Overview</w:t>
+      </w:r>
+      <w:r>
+        <w:rPr>
+          <w:b/>
+          <w:bCs/>
+        </w:rPr>
+        <w:t>:</w:t>
       </w:r>
     </w:p>
     <w:p>
       <w:r>
+        <w:t>The input consists of 180000 records with 17 features representing the basic demographics and other characteristics of clients that got targeted in a particular marketing campaign by a bank related to term deposits. These include age, job, marital status and education classification, account balance, housing &amp; loan details and communications type &amp; length. The target variable defined whether a client agreed to a term deposit or not; ‘yes’ for the client subscribed to a term deposit; ‘no’ otherwise. This rich dataset of users’ activity gives insightful information about customers that can be used as input for machine learning classification problems intended to predict the subscription results and to improve the marketing techniques.</w:t>
+      </w:r>
+    </w:p>
+    <w:p>
+      <w:pPr>
+        <w:pStyle w:val="Heading2"/>
+      </w:pPr>
+      <w:r>
+        <w:t>Data Collection:</w:t>
+      </w:r>
+    </w:p>
+    <w:p>
+      <w:r>
         <w:t xml:space="preserve">Source: </w:t>
       </w:r>
-      <w:hyperlink r:id="rId5" w:history="1">
+      <w:hyperlink r:id="rId8" w:history="1">
         <w:r>
           <w:rPr>
             <w:rStyle w:val="Hyperlink"/>
           </w:rPr>
-          <w:t>https://datahack.analyticsvidhya.com/contest/mckinsey-analytics-online-hackathon/True/#ProblemStatement</w:t>
+          <w:t>https://www.kaggle.com/datasets/janiobachmann/bank-marketing-dataset/data</w:t>
         </w:r>
       </w:hyperlink>
     </w:p>
     <w:p>
-      <w:hyperlink r:id="rId6" w:history="1">
+      <w:r>
+        <w:t xml:space="preserve">GitHub Repository: </w:t>
+      </w:r>
+      <w:hyperlink r:id="rId9" w:history="1">
         <w:r>
           <w:rPr>
             <w:rStyle w:val="Hyperlink"/>
           </w:rPr>
-          <w:t>https://www.kaggle.com/datasets/fedesoriano/stroke-prediction-dataset</w:t>
+          <w:t>https://github.com/Charan-Madisa/Project-24.git</w:t>
         </w:r>
       </w:hyperlink>
     </w:p>
@@ -2498,78 +2641,87 @@
         <w:pStyle w:val="Heading2"/>
       </w:pPr>
       <w:r>
-        <w:t>Document Control</w:t>
+        <w:lastRenderedPageBreak/>
+        <w:t>Data Ethics:</w:t>
       </w:r>
     </w:p>
     <w:p>
       <w:r>
-        <w:t>GitHub Repository:</w:t>
-      </w:r>
-      <w:r>
-        <w:t xml:space="preserve"> +++++++++++++++++To be Filled+++++++++++++++++++++++++++++++</w:t>
+        <w:t>The data used in this project meets all necessary ethical and legal standards. It complies with GDPR requirements, ensuring that all personal data is handled responsibly and in accordance with data protection laws. The collection of the dataset has been ethically approved, with proper consent and permissions in place for its use in research and analysis. Additionally, the dataset aligns with established ethical guidelines, ensuring that its usage respects privacy, confidentiality, and fairness in processing, thus supporting the overall integrity of the project.</w:t>
       </w:r>
     </w:p>
     <w:p>
-      <w:pPr>
-        <w:pStyle w:val="Heading2"/>
-      </w:pPr>
-      <w:r>
-        <w:t>Data Ethics</w:t>
+      <w:r>
+        <w:pict w14:anchorId="02F49361">
+          <v:rect id="_x0000_i1027" style="width:0;height:1.5pt" o:hralign="center" o:hrstd="t" o:hr="t" fillcolor="#a0a0a0" stroked="f"/>
+        </w:pict>
       </w:r>
     </w:p>
     <w:p>
-      <w:pPr>
-        <w:numPr>
-          <w:ilvl w:val="0"/>
-          <w:numId w:val="8"/>
-        </w:numPr>
-      </w:pPr>
-      <w:r>
-        <w:t>Does the data meet GDPR requirements? - Yes</w:t>
+      <w:r>
+        <w:rPr>
+          <w:b/>
+          <w:bCs/>
+        </w:rPr>
+        <w:t>References:</w:t>
+      </w:r>
+      <w:r>
+        <w:br/>
+      </w:r>
+      <w:r>
+        <w:t>Bachmann, J.M. (2017) “Bank Marketing Dataset.”</w:t>
       </w:r>
     </w:p>
     <w:p>
-      <w:pPr>
-        <w:numPr>
-          <w:ilvl w:val="0"/>
-          <w:numId w:val="8"/>
-        </w:numPr>
-      </w:pPr>
-      <w:r>
-        <w:t>Is the data collection ethically approved? - Yes</w:t>
+      <w:r>
+        <w:t>Banu, S. (2023) </w:t>
+      </w:r>
+      <w:r>
+        <w:rPr>
+          <w:i/>
+          <w:iCs/>
+        </w:rPr>
+        <w:t>BANK MARKETING-term deposit prediction model - Sameera Banu</w:t>
+      </w:r>
+      <w:r>
+        <w:t>, </w:t>
+      </w:r>
+      <w:r>
+        <w:rPr>
+          <w:i/>
+          <w:iCs/>
+        </w:rPr>
+        <w:t>Medium</w:t>
+      </w:r>
+      <w:r>
+        <w:t>. Available at: https://medium.com/@mail4sameera/bank-marketing-term-deposit-prediction-modelexploratory-data-analysis-a10df946b190 (Accessed: October 13, 2024).</w:t>
       </w:r>
     </w:p>
     <w:p>
-      <w:pPr>
-        <w:numPr>
-          <w:ilvl w:val="0"/>
-          <w:numId w:val="8"/>
-        </w:numPr>
-      </w:pPr>
-      <w:r>
-        <w:t>Are the data usage permissions in place? - Yes</w:t>
+      <w:r>
+        <w:t>Vincent (2023) </w:t>
+      </w:r>
+      <w:r>
+        <w:rPr>
+          <w:i/>
+          <w:iCs/>
+        </w:rPr>
+        <w:t>Term deposits classifications for bank marketing campaign</w:t>
+      </w:r>
+      <w:r>
+        <w:t>, </w:t>
+      </w:r>
+      <w:r>
+        <w:rPr>
+          <w:i/>
+          <w:iCs/>
+        </w:rPr>
+        <w:t>Medium</w:t>
+      </w:r>
+      <w:r>
+        <w:t>. Available at: https://medium.com/@yohanesvincentpangestu/term-deposits-classifications-for-bank-marketing-campaign-974f1a087e3b (Accessed: October 13, 2024).</w:t>
       </w:r>
     </w:p>
-    <w:p>
-      <w:pPr>
-        <w:numPr>
-          <w:ilvl w:val="0"/>
-          <w:numId w:val="8"/>
-        </w:numPr>
-      </w:pPr>
-      <w:r>
-        <w:t>Does the data align with ethical standards? - Yes</w:t>
-      </w:r>
-    </w:p>
-    <w:p>
-      <w:pPr>
-        <w:pStyle w:val="Heading1"/>
-      </w:pPr>
-      <w:r>
-        <w:t>References</w:t>
-      </w:r>
-    </w:p>
-    <w:p/>
     <w:p/>
     <w:sectPr>
       <w:pgSz w:w="11906" w:h="16838"/>
@@ -2584,433 +2736,9 @@
 <file path=word/numbering.xml><?xml version="1.0" encoding="utf-8"?>
 <w:numbering xmlns:wpc="http://schemas.microsoft.com/office/word/2010/wordprocessingCanvas" xmlns:cx="http://schemas.microsoft.com/office/drawing/2014/chartex" xmlns:cx1="http://schemas.microsoft.com/office/drawing/2015/9/8/chartex" xmlns:cx2="http://schemas.microsoft.com/office/drawing/2015/10/21/chartex" xmlns:cx3="http://schemas.microsoft.com/office/drawing/2016/5/9/chartex" xmlns:cx4="http://schemas.microsoft.com/office/drawing/2016/5/10/chartex" xmlns:cx5="http://schemas.microsoft.com/office/drawing/2016/5/11/chartex" xmlns:cx6="http://schemas.microsoft.com/office/drawing/2016/5/12/chartex" xmlns:cx7="http://schemas.microsoft.com/office/drawing/2016/5/13/chartex" xmlns:cx8="http://schemas.microsoft.com/office/drawing/2016/5/14/chartex" xmlns:mc="http://schemas.openxmlformats.org/markup-compatibility/2006" xmlns:aink="http://schemas.microsoft.com/office/drawing/2016/ink" xmlns:am3d="http://schemas.microsoft.com/office/drawing/2017/model3d" xmlns:o="urn:schemas-microsoft-com:office:office" xmlns:oel="http://schemas.microsoft.com/office/2019/extlst" xmlns:r="http://schemas.openxmlformats.org/officeDocument/2006/relationships" xmlns:m="http://schemas.openxmlformats.org/officeDocument/2006/math" xmlns:v="urn:schemas-microsoft-com:vml" xmlns:wp14="http://schemas.microsoft.com/office/word/2010/wordprocessingDrawing" xmlns:wp="http://schemas.openxmlformats.org/drawingml/2006/wordprocessingDrawing" xmlns:w10="urn:schemas-microsoft-com:office:word" xmlns:w="http://schemas.openxmlformats.org/wordprocessingml/2006/main" xmlns:w14="http://schemas.microsoft.com/office/word/2010/wordml" xmlns:w15="http://schemas.microsoft.com/office/word/2012/wordml" xmlns:w16cex="http://schemas.microsoft.com/office/word/2018/wordml/cex" xmlns:w16cid="http://schemas.microsoft.com/office/word/2016/wordml/cid" xmlns:w16="http://schemas.microsoft.com/office/word/2018/wordml" xmlns:w16du="http://schemas.microsoft.com/office/word/2023/wordml/word16du" xmlns:w16sdtdh="http://schemas.microsoft.com/office/word/2020/wordml/sdtdatahash" xmlns:w16se="http://schemas.microsoft.com/office/word/2015/wordml/symex" xmlns:wpg="http://schemas.microsoft.com/office/word/2010/wordprocessingGroup" xmlns:wpi="http://schemas.microsoft.com/office/word/2010/wordprocessingInk" xmlns:wne="http://schemas.microsoft.com/office/word/2006/wordml" xmlns:wps="http://schemas.microsoft.com/office/word/2010/wordprocessingShape" mc:Ignorable="w14 w15 w16se w16cid w16 w16cex w16sdtdh w16du wp14">
   <w:abstractNum w:abstractNumId="0" w15:restartNumberingAfterBreak="0">
-    <w:nsid w:val="03FB5711"/>
-    <w:multiLevelType w:val="hybridMultilevel"/>
-    <w:tmpl w:val="D3725954"/>
-    <w:lvl w:ilvl="0" w:tplc="4009000F">
-      <w:start w:val="1"/>
-      <w:numFmt w:val="decimal"/>
-      <w:lvlText w:val="%1."/>
-      <w:lvlJc w:val="left"/>
-      <w:pPr>
-        <w:ind w:left="720" w:hanging="360"/>
-      </w:pPr>
-    </w:lvl>
-    <w:lvl w:ilvl="1" w:tplc="40090019" w:tentative="1">
-      <w:start w:val="1"/>
-      <w:numFmt w:val="lowerLetter"/>
-      <w:lvlText w:val="%2."/>
-      <w:lvlJc w:val="left"/>
-      <w:pPr>
-        <w:ind w:left="1440" w:hanging="360"/>
-      </w:pPr>
-    </w:lvl>
-    <w:lvl w:ilvl="2" w:tplc="4009001B" w:tentative="1">
-      <w:start w:val="1"/>
-      <w:numFmt w:val="lowerRoman"/>
-      <w:lvlText w:val="%3."/>
-      <w:lvlJc w:val="right"/>
-      <w:pPr>
-        <w:ind w:left="2160" w:hanging="180"/>
-      </w:pPr>
-    </w:lvl>
-    <w:lvl w:ilvl="3" w:tplc="4009000F" w:tentative="1">
-      <w:start w:val="1"/>
-      <w:numFmt w:val="decimal"/>
-      <w:lvlText w:val="%4."/>
-      <w:lvlJc w:val="left"/>
-      <w:pPr>
-        <w:ind w:left="2880" w:hanging="360"/>
-      </w:pPr>
-    </w:lvl>
-    <w:lvl w:ilvl="4" w:tplc="40090019" w:tentative="1">
-      <w:start w:val="1"/>
-      <w:numFmt w:val="lowerLetter"/>
-      <w:lvlText w:val="%5."/>
-      <w:lvlJc w:val="left"/>
-      <w:pPr>
-        <w:ind w:left="3600" w:hanging="360"/>
-      </w:pPr>
-    </w:lvl>
-    <w:lvl w:ilvl="5" w:tplc="4009001B" w:tentative="1">
-      <w:start w:val="1"/>
-      <w:numFmt w:val="lowerRoman"/>
-      <w:lvlText w:val="%6."/>
-      <w:lvlJc w:val="right"/>
-      <w:pPr>
-        <w:ind w:left="4320" w:hanging="180"/>
-      </w:pPr>
-    </w:lvl>
-    <w:lvl w:ilvl="6" w:tplc="4009000F" w:tentative="1">
-      <w:start w:val="1"/>
-      <w:numFmt w:val="decimal"/>
-      <w:lvlText w:val="%7."/>
-      <w:lvlJc w:val="left"/>
-      <w:pPr>
-        <w:ind w:left="5040" w:hanging="360"/>
-      </w:pPr>
-    </w:lvl>
-    <w:lvl w:ilvl="7" w:tplc="40090019" w:tentative="1">
-      <w:start w:val="1"/>
-      <w:numFmt w:val="lowerLetter"/>
-      <w:lvlText w:val="%8."/>
-      <w:lvlJc w:val="left"/>
-      <w:pPr>
-        <w:ind w:left="5760" w:hanging="360"/>
-      </w:pPr>
-    </w:lvl>
-    <w:lvl w:ilvl="8" w:tplc="4009001B" w:tentative="1">
-      <w:start w:val="1"/>
-      <w:numFmt w:val="lowerRoman"/>
-      <w:lvlText w:val="%9."/>
-      <w:lvlJc w:val="right"/>
-      <w:pPr>
-        <w:ind w:left="6480" w:hanging="180"/>
-      </w:pPr>
-    </w:lvl>
-  </w:abstractNum>
-  <w:abstractNum w:abstractNumId="1" w15:restartNumberingAfterBreak="0">
-    <w:nsid w:val="09605603"/>
-    <w:multiLevelType w:val="hybridMultilevel"/>
-    <w:tmpl w:val="1598D474"/>
-    <w:lvl w:ilvl="0" w:tplc="887C88D6">
-      <w:numFmt w:val="bullet"/>
-      <w:lvlText w:val=""/>
-      <w:lvlJc w:val="left"/>
-      <w:pPr>
-        <w:ind w:left="720" w:hanging="360"/>
-      </w:pPr>
-      <w:rPr>
-        <w:rFonts w:ascii="Calibri" w:eastAsiaTheme="minorHAnsi" w:hAnsi="Calibri" w:cs="Calibri" w:hint="default"/>
-      </w:rPr>
-    </w:lvl>
-    <w:lvl w:ilvl="1" w:tplc="40090003" w:tentative="1">
-      <w:start w:val="1"/>
-      <w:numFmt w:val="bullet"/>
-      <w:lvlText w:val="o"/>
-      <w:lvlJc w:val="left"/>
-      <w:pPr>
-        <w:ind w:left="1440" w:hanging="360"/>
-      </w:pPr>
-      <w:rPr>
-        <w:rFonts w:ascii="Courier New" w:hAnsi="Courier New" w:cs="Courier New" w:hint="default"/>
-      </w:rPr>
-    </w:lvl>
-    <w:lvl w:ilvl="2" w:tplc="40090005" w:tentative="1">
-      <w:start w:val="1"/>
-      <w:numFmt w:val="bullet"/>
-      <w:lvlText w:val=""/>
-      <w:lvlJc w:val="left"/>
-      <w:pPr>
-        <w:ind w:left="2160" w:hanging="360"/>
-      </w:pPr>
-      <w:rPr>
-        <w:rFonts w:ascii="Wingdings" w:hAnsi="Wingdings" w:hint="default"/>
-      </w:rPr>
-    </w:lvl>
-    <w:lvl w:ilvl="3" w:tplc="40090001" w:tentative="1">
-      <w:start w:val="1"/>
-      <w:numFmt w:val="bullet"/>
-      <w:lvlText w:val=""/>
-      <w:lvlJc w:val="left"/>
-      <w:pPr>
-        <w:ind w:left="2880" w:hanging="360"/>
-      </w:pPr>
-      <w:rPr>
-        <w:rFonts w:ascii="Symbol" w:hAnsi="Symbol" w:hint="default"/>
-      </w:rPr>
-    </w:lvl>
-    <w:lvl w:ilvl="4" w:tplc="40090003" w:tentative="1">
-      <w:start w:val="1"/>
-      <w:numFmt w:val="bullet"/>
-      <w:lvlText w:val="o"/>
-      <w:lvlJc w:val="left"/>
-      <w:pPr>
-        <w:ind w:left="3600" w:hanging="360"/>
-      </w:pPr>
-      <w:rPr>
-        <w:rFonts w:ascii="Courier New" w:hAnsi="Courier New" w:cs="Courier New" w:hint="default"/>
-      </w:rPr>
-    </w:lvl>
-    <w:lvl w:ilvl="5" w:tplc="40090005" w:tentative="1">
-      <w:start w:val="1"/>
-      <w:numFmt w:val="bullet"/>
-      <w:lvlText w:val=""/>
-      <w:lvlJc w:val="left"/>
-      <w:pPr>
-        <w:ind w:left="4320" w:hanging="360"/>
-      </w:pPr>
-      <w:rPr>
-        <w:rFonts w:ascii="Wingdings" w:hAnsi="Wingdings" w:hint="default"/>
-      </w:rPr>
-    </w:lvl>
-    <w:lvl w:ilvl="6" w:tplc="40090001" w:tentative="1">
-      <w:start w:val="1"/>
-      <w:numFmt w:val="bullet"/>
-      <w:lvlText w:val=""/>
-      <w:lvlJc w:val="left"/>
-      <w:pPr>
-        <w:ind w:left="5040" w:hanging="360"/>
-      </w:pPr>
-      <w:rPr>
-        <w:rFonts w:ascii="Symbol" w:hAnsi="Symbol" w:hint="default"/>
-      </w:rPr>
-    </w:lvl>
-    <w:lvl w:ilvl="7" w:tplc="40090003" w:tentative="1">
-      <w:start w:val="1"/>
-      <w:numFmt w:val="bullet"/>
-      <w:lvlText w:val="o"/>
-      <w:lvlJc w:val="left"/>
-      <w:pPr>
-        <w:ind w:left="5760" w:hanging="360"/>
-      </w:pPr>
-      <w:rPr>
-        <w:rFonts w:ascii="Courier New" w:hAnsi="Courier New" w:cs="Courier New" w:hint="default"/>
-      </w:rPr>
-    </w:lvl>
-    <w:lvl w:ilvl="8" w:tplc="40090005" w:tentative="1">
-      <w:start w:val="1"/>
-      <w:numFmt w:val="bullet"/>
-      <w:lvlText w:val=""/>
-      <w:lvlJc w:val="left"/>
-      <w:pPr>
-        <w:ind w:left="6480" w:hanging="360"/>
-      </w:pPr>
-      <w:rPr>
-        <w:rFonts w:ascii="Wingdings" w:hAnsi="Wingdings" w:hint="default"/>
-      </w:rPr>
-    </w:lvl>
-  </w:abstractNum>
-  <w:abstractNum w:abstractNumId="2" w15:restartNumberingAfterBreak="0">
-    <w:nsid w:val="17D91306"/>
-    <w:multiLevelType w:val="hybridMultilevel"/>
-    <w:tmpl w:val="004EF0D4"/>
-    <w:lvl w:ilvl="0" w:tplc="40090005">
-      <w:start w:val="1"/>
-      <w:numFmt w:val="bullet"/>
-      <w:lvlText w:val=""/>
-      <w:lvlJc w:val="left"/>
-      <w:pPr>
-        <w:ind w:left="720" w:hanging="360"/>
-      </w:pPr>
-      <w:rPr>
-        <w:rFonts w:ascii="Wingdings" w:hAnsi="Wingdings" w:hint="default"/>
-      </w:rPr>
-    </w:lvl>
-    <w:lvl w:ilvl="1" w:tplc="40090003" w:tentative="1">
-      <w:start w:val="1"/>
-      <w:numFmt w:val="bullet"/>
-      <w:lvlText w:val="o"/>
-      <w:lvlJc w:val="left"/>
-      <w:pPr>
-        <w:ind w:left="1440" w:hanging="360"/>
-      </w:pPr>
-      <w:rPr>
-        <w:rFonts w:ascii="Courier New" w:hAnsi="Courier New" w:cs="Courier New" w:hint="default"/>
-      </w:rPr>
-    </w:lvl>
-    <w:lvl w:ilvl="2" w:tplc="40090005" w:tentative="1">
-      <w:start w:val="1"/>
-      <w:numFmt w:val="bullet"/>
-      <w:lvlText w:val=""/>
-      <w:lvlJc w:val="left"/>
-      <w:pPr>
-        <w:ind w:left="2160" w:hanging="360"/>
-      </w:pPr>
-      <w:rPr>
-        <w:rFonts w:ascii="Wingdings" w:hAnsi="Wingdings" w:hint="default"/>
-      </w:rPr>
-    </w:lvl>
-    <w:lvl w:ilvl="3" w:tplc="40090001" w:tentative="1">
-      <w:start w:val="1"/>
-      <w:numFmt w:val="bullet"/>
-      <w:lvlText w:val=""/>
-      <w:lvlJc w:val="left"/>
-      <w:pPr>
-        <w:ind w:left="2880" w:hanging="360"/>
-      </w:pPr>
-      <w:rPr>
-        <w:rFonts w:ascii="Symbol" w:hAnsi="Symbol" w:hint="default"/>
-      </w:rPr>
-    </w:lvl>
-    <w:lvl w:ilvl="4" w:tplc="40090003" w:tentative="1">
-      <w:start w:val="1"/>
-      <w:numFmt w:val="bullet"/>
-      <w:lvlText w:val="o"/>
-      <w:lvlJc w:val="left"/>
-      <w:pPr>
-        <w:ind w:left="3600" w:hanging="360"/>
-      </w:pPr>
-      <w:rPr>
-        <w:rFonts w:ascii="Courier New" w:hAnsi="Courier New" w:cs="Courier New" w:hint="default"/>
-      </w:rPr>
-    </w:lvl>
-    <w:lvl w:ilvl="5" w:tplc="40090005" w:tentative="1">
-      <w:start w:val="1"/>
-      <w:numFmt w:val="bullet"/>
-      <w:lvlText w:val=""/>
-      <w:lvlJc w:val="left"/>
-      <w:pPr>
-        <w:ind w:left="4320" w:hanging="360"/>
-      </w:pPr>
-      <w:rPr>
-        <w:rFonts w:ascii="Wingdings" w:hAnsi="Wingdings" w:hint="default"/>
-      </w:rPr>
-    </w:lvl>
-    <w:lvl w:ilvl="6" w:tplc="40090001" w:tentative="1">
-      <w:start w:val="1"/>
-      <w:numFmt w:val="bullet"/>
-      <w:lvlText w:val=""/>
-      <w:lvlJc w:val="left"/>
-      <w:pPr>
-        <w:ind w:left="5040" w:hanging="360"/>
-      </w:pPr>
-      <w:rPr>
-        <w:rFonts w:ascii="Symbol" w:hAnsi="Symbol" w:hint="default"/>
-      </w:rPr>
-    </w:lvl>
-    <w:lvl w:ilvl="7" w:tplc="40090003" w:tentative="1">
-      <w:start w:val="1"/>
-      <w:numFmt w:val="bullet"/>
-      <w:lvlText w:val="o"/>
-      <w:lvlJc w:val="left"/>
-      <w:pPr>
-        <w:ind w:left="5760" w:hanging="360"/>
-      </w:pPr>
-      <w:rPr>
-        <w:rFonts w:ascii="Courier New" w:hAnsi="Courier New" w:cs="Courier New" w:hint="default"/>
-      </w:rPr>
-    </w:lvl>
-    <w:lvl w:ilvl="8" w:tplc="40090005" w:tentative="1">
-      <w:start w:val="1"/>
-      <w:numFmt w:val="bullet"/>
-      <w:lvlText w:val=""/>
-      <w:lvlJc w:val="left"/>
-      <w:pPr>
-        <w:ind w:left="6480" w:hanging="360"/>
-      </w:pPr>
-      <w:rPr>
-        <w:rFonts w:ascii="Wingdings" w:hAnsi="Wingdings" w:hint="default"/>
-      </w:rPr>
-    </w:lvl>
-  </w:abstractNum>
-  <w:abstractNum w:abstractNumId="3" w15:restartNumberingAfterBreak="0">
-    <w:nsid w:val="2C556CA5"/>
-    <w:multiLevelType w:val="hybridMultilevel"/>
-    <w:tmpl w:val="7FB2567E"/>
-    <w:lvl w:ilvl="0" w:tplc="40090005">
-      <w:start w:val="1"/>
-      <w:numFmt w:val="bullet"/>
-      <w:lvlText w:val=""/>
-      <w:lvlJc w:val="left"/>
-      <w:pPr>
-        <w:ind w:left="720" w:hanging="360"/>
-      </w:pPr>
-      <w:rPr>
-        <w:rFonts w:ascii="Wingdings" w:hAnsi="Wingdings" w:hint="default"/>
-      </w:rPr>
-    </w:lvl>
-    <w:lvl w:ilvl="1" w:tplc="40090003" w:tentative="1">
-      <w:start w:val="1"/>
-      <w:numFmt w:val="bullet"/>
-      <w:lvlText w:val="o"/>
-      <w:lvlJc w:val="left"/>
-      <w:pPr>
-        <w:ind w:left="1440" w:hanging="360"/>
-      </w:pPr>
-      <w:rPr>
-        <w:rFonts w:ascii="Courier New" w:hAnsi="Courier New" w:cs="Courier New" w:hint="default"/>
-      </w:rPr>
-    </w:lvl>
-    <w:lvl w:ilvl="2" w:tplc="40090005" w:tentative="1">
-      <w:start w:val="1"/>
-      <w:numFmt w:val="bullet"/>
-      <w:lvlText w:val=""/>
-      <w:lvlJc w:val="left"/>
-      <w:pPr>
-        <w:ind w:left="2160" w:hanging="360"/>
-      </w:pPr>
-      <w:rPr>
-        <w:rFonts w:ascii="Wingdings" w:hAnsi="Wingdings" w:hint="default"/>
-      </w:rPr>
-    </w:lvl>
-    <w:lvl w:ilvl="3" w:tplc="40090001" w:tentative="1">
-      <w:start w:val="1"/>
-      <w:numFmt w:val="bullet"/>
-      <w:lvlText w:val=""/>
-      <w:lvlJc w:val="left"/>
-      <w:pPr>
-        <w:ind w:left="2880" w:hanging="360"/>
-      </w:pPr>
-      <w:rPr>
-        <w:rFonts w:ascii="Symbol" w:hAnsi="Symbol" w:hint="default"/>
-      </w:rPr>
-    </w:lvl>
-    <w:lvl w:ilvl="4" w:tplc="40090003" w:tentative="1">
-      <w:start w:val="1"/>
-      <w:numFmt w:val="bullet"/>
-      <w:lvlText w:val="o"/>
-      <w:lvlJc w:val="left"/>
-      <w:pPr>
-        <w:ind w:left="3600" w:hanging="360"/>
-      </w:pPr>
-      <w:rPr>
-        <w:rFonts w:ascii="Courier New" w:hAnsi="Courier New" w:cs="Courier New" w:hint="default"/>
-      </w:rPr>
-    </w:lvl>
-    <w:lvl w:ilvl="5" w:tplc="40090005" w:tentative="1">
-      <w:start w:val="1"/>
-      <w:numFmt w:val="bullet"/>
-      <w:lvlText w:val=""/>
-      <w:lvlJc w:val="left"/>
-      <w:pPr>
-        <w:ind w:left="4320" w:hanging="360"/>
-      </w:pPr>
-      <w:rPr>
-        <w:rFonts w:ascii="Wingdings" w:hAnsi="Wingdings" w:hint="default"/>
-      </w:rPr>
-    </w:lvl>
-    <w:lvl w:ilvl="6" w:tplc="40090001" w:tentative="1">
-      <w:start w:val="1"/>
-      <w:numFmt w:val="bullet"/>
-      <w:lvlText w:val=""/>
-      <w:lvlJc w:val="left"/>
-      <w:pPr>
-        <w:ind w:left="5040" w:hanging="360"/>
-      </w:pPr>
-      <w:rPr>
-        <w:rFonts w:ascii="Symbol" w:hAnsi="Symbol" w:hint="default"/>
-      </w:rPr>
-    </w:lvl>
-    <w:lvl w:ilvl="7" w:tplc="40090003" w:tentative="1">
-      <w:start w:val="1"/>
-      <w:numFmt w:val="bullet"/>
-      <w:lvlText w:val="o"/>
-      <w:lvlJc w:val="left"/>
-      <w:pPr>
-        <w:ind w:left="5760" w:hanging="360"/>
-      </w:pPr>
-      <w:rPr>
-        <w:rFonts w:ascii="Courier New" w:hAnsi="Courier New" w:cs="Courier New" w:hint="default"/>
-      </w:rPr>
-    </w:lvl>
-    <w:lvl w:ilvl="8" w:tplc="40090005" w:tentative="1">
-      <w:start w:val="1"/>
-      <w:numFmt w:val="bullet"/>
-      <w:lvlText w:val=""/>
-      <w:lvlJc w:val="left"/>
-      <w:pPr>
-        <w:ind w:left="6480" w:hanging="360"/>
-      </w:pPr>
-      <w:rPr>
-        <w:rFonts w:ascii="Wingdings" w:hAnsi="Wingdings" w:hint="default"/>
-      </w:rPr>
-    </w:lvl>
-  </w:abstractNum>
-  <w:abstractNum w:abstractNumId="4" w15:restartNumberingAfterBreak="0">
-    <w:nsid w:val="32E5400F"/>
+    <w:nsid w:val="695B0F6D"/>
     <w:multiLevelType w:val="multilevel"/>
-    <w:tmpl w:val="702A87D0"/>
+    <w:tmpl w:val="00B0B51A"/>
     <w:lvl w:ilvl="0">
       <w:start w:val="1"/>
       <w:numFmt w:val="decimal"/>
@@ -3120,340 +2848,428 @@
       </w:pPr>
     </w:lvl>
   </w:abstractNum>
-  <w:abstractNum w:abstractNumId="5" w15:restartNumberingAfterBreak="0">
-    <w:nsid w:val="357343CE"/>
-    <w:multiLevelType w:val="hybridMultilevel"/>
-    <w:tmpl w:val="F356F066"/>
-    <w:lvl w:ilvl="0" w:tplc="887C88D6">
+  <w:abstractNum w:abstractNumId="1" w15:restartNumberingAfterBreak="0">
+    <w:nsid w:val="6B8109F8"/>
+    <w:multiLevelType w:val="multilevel"/>
+    <w:tmpl w:val="4672E0DC"/>
+    <w:lvl w:ilvl="0">
+      <w:start w:val="1"/>
       <w:numFmt w:val="bullet"/>
       <w:lvlText w:val=""/>
       <w:lvlJc w:val="left"/>
       <w:pPr>
+        <w:tabs>
+          <w:tab w:val="num" w:pos="720"/>
+        </w:tabs>
         <w:ind w:left="720" w:hanging="360"/>
       </w:pPr>
       <w:rPr>
-        <w:rFonts w:ascii="Calibri" w:eastAsiaTheme="minorHAnsi" w:hAnsi="Calibri" w:cs="Calibri" w:hint="default"/>
+        <w:rFonts w:ascii="Symbol" w:hAnsi="Symbol" w:hint="default"/>
+        <w:sz w:val="20"/>
       </w:rPr>
     </w:lvl>
-    <w:lvl w:ilvl="1" w:tplc="40090003" w:tentative="1">
+    <w:lvl w:ilvl="1" w:tentative="1">
       <w:start w:val="1"/>
       <w:numFmt w:val="bullet"/>
       <w:lvlText w:val="o"/>
       <w:lvlJc w:val="left"/>
       <w:pPr>
+        <w:tabs>
+          <w:tab w:val="num" w:pos="1440"/>
+        </w:tabs>
         <w:ind w:left="1440" w:hanging="360"/>
       </w:pPr>
       <w:rPr>
-        <w:rFonts w:ascii="Courier New" w:hAnsi="Courier New" w:cs="Courier New" w:hint="default"/>
+        <w:rFonts w:ascii="Courier New" w:hAnsi="Courier New" w:hint="default"/>
+        <w:sz w:val="20"/>
       </w:rPr>
     </w:lvl>
-    <w:lvl w:ilvl="2" w:tplc="40090005" w:tentative="1">
+    <w:lvl w:ilvl="2" w:tentative="1">
       <w:start w:val="1"/>
       <w:numFmt w:val="bullet"/>
       <w:lvlText w:val=""/>
       <w:lvlJc w:val="left"/>
       <w:pPr>
+        <w:tabs>
+          <w:tab w:val="num" w:pos="2160"/>
+        </w:tabs>
         <w:ind w:left="2160" w:hanging="360"/>
       </w:pPr>
       <w:rPr>
         <w:rFonts w:ascii="Wingdings" w:hAnsi="Wingdings" w:hint="default"/>
+        <w:sz w:val="20"/>
       </w:rPr>
     </w:lvl>
-    <w:lvl w:ilvl="3" w:tplc="40090001" w:tentative="1">
+    <w:lvl w:ilvl="3" w:tentative="1">
+      <w:start w:val="1"/>
+      <w:numFmt w:val="bullet"/>
+      <w:lvlText w:val=""/>
+      <w:lvlJc w:val="left"/>
+      <w:pPr>
+        <w:tabs>
+          <w:tab w:val="num" w:pos="2880"/>
+        </w:tabs>
+        <w:ind w:left="2880" w:hanging="360"/>
+      </w:pPr>
+      <w:rPr>
+        <w:rFonts w:ascii="Wingdings" w:hAnsi="Wingdings" w:hint="default"/>
+        <w:sz w:val="20"/>
+      </w:rPr>
+    </w:lvl>
+    <w:lvl w:ilvl="4" w:tentative="1">
+      <w:start w:val="1"/>
+      <w:numFmt w:val="bullet"/>
+      <w:lvlText w:val=""/>
+      <w:lvlJc w:val="left"/>
+      <w:pPr>
+        <w:tabs>
+          <w:tab w:val="num" w:pos="3600"/>
+        </w:tabs>
+        <w:ind w:left="3600" w:hanging="360"/>
+      </w:pPr>
+      <w:rPr>
+        <w:rFonts w:ascii="Wingdings" w:hAnsi="Wingdings" w:hint="default"/>
+        <w:sz w:val="20"/>
+      </w:rPr>
+    </w:lvl>
+    <w:lvl w:ilvl="5" w:tentative="1">
+      <w:start w:val="1"/>
+      <w:numFmt w:val="bullet"/>
+      <w:lvlText w:val=""/>
+      <w:lvlJc w:val="left"/>
+      <w:pPr>
+        <w:tabs>
+          <w:tab w:val="num" w:pos="4320"/>
+        </w:tabs>
+        <w:ind w:left="4320" w:hanging="360"/>
+      </w:pPr>
+      <w:rPr>
+        <w:rFonts w:ascii="Wingdings" w:hAnsi="Wingdings" w:hint="default"/>
+        <w:sz w:val="20"/>
+      </w:rPr>
+    </w:lvl>
+    <w:lvl w:ilvl="6" w:tentative="1">
+      <w:start w:val="1"/>
+      <w:numFmt w:val="bullet"/>
+      <w:lvlText w:val=""/>
+      <w:lvlJc w:val="left"/>
+      <w:pPr>
+        <w:tabs>
+          <w:tab w:val="num" w:pos="5040"/>
+        </w:tabs>
+        <w:ind w:left="5040" w:hanging="360"/>
+      </w:pPr>
+      <w:rPr>
+        <w:rFonts w:ascii="Wingdings" w:hAnsi="Wingdings" w:hint="default"/>
+        <w:sz w:val="20"/>
+      </w:rPr>
+    </w:lvl>
+    <w:lvl w:ilvl="7" w:tentative="1">
+      <w:start w:val="1"/>
+      <w:numFmt w:val="bullet"/>
+      <w:lvlText w:val=""/>
+      <w:lvlJc w:val="left"/>
+      <w:pPr>
+        <w:tabs>
+          <w:tab w:val="num" w:pos="5760"/>
+        </w:tabs>
+        <w:ind w:left="5760" w:hanging="360"/>
+      </w:pPr>
+      <w:rPr>
+        <w:rFonts w:ascii="Wingdings" w:hAnsi="Wingdings" w:hint="default"/>
+        <w:sz w:val="20"/>
+      </w:rPr>
+    </w:lvl>
+    <w:lvl w:ilvl="8" w:tentative="1">
+      <w:start w:val="1"/>
+      <w:numFmt w:val="bullet"/>
+      <w:lvlText w:val=""/>
+      <w:lvlJc w:val="left"/>
+      <w:pPr>
+        <w:tabs>
+          <w:tab w:val="num" w:pos="6480"/>
+        </w:tabs>
+        <w:ind w:left="6480" w:hanging="360"/>
+      </w:pPr>
+      <w:rPr>
+        <w:rFonts w:ascii="Wingdings" w:hAnsi="Wingdings" w:hint="default"/>
+        <w:sz w:val="20"/>
+      </w:rPr>
+    </w:lvl>
+  </w:abstractNum>
+  <w:abstractNum w:abstractNumId="2" w15:restartNumberingAfterBreak="0">
+    <w:nsid w:val="774F6C86"/>
+    <w:multiLevelType w:val="multilevel"/>
+    <w:tmpl w:val="1F8ED520"/>
+    <w:lvl w:ilvl="0">
+      <w:start w:val="1"/>
+      <w:numFmt w:val="decimal"/>
+      <w:lvlText w:val="%1."/>
+      <w:lvlJc w:val="left"/>
+      <w:pPr>
+        <w:tabs>
+          <w:tab w:val="num" w:pos="720"/>
+        </w:tabs>
+        <w:ind w:left="720" w:hanging="360"/>
+      </w:pPr>
+    </w:lvl>
+    <w:lvl w:ilvl="1" w:tentative="1">
+      <w:start w:val="1"/>
+      <w:numFmt w:val="decimal"/>
+      <w:lvlText w:val="%2."/>
+      <w:lvlJc w:val="left"/>
+      <w:pPr>
+        <w:tabs>
+          <w:tab w:val="num" w:pos="1440"/>
+        </w:tabs>
+        <w:ind w:left="1440" w:hanging="360"/>
+      </w:pPr>
+    </w:lvl>
+    <w:lvl w:ilvl="2" w:tentative="1">
+      <w:start w:val="1"/>
+      <w:numFmt w:val="decimal"/>
+      <w:lvlText w:val="%3."/>
+      <w:lvlJc w:val="left"/>
+      <w:pPr>
+        <w:tabs>
+          <w:tab w:val="num" w:pos="2160"/>
+        </w:tabs>
+        <w:ind w:left="2160" w:hanging="360"/>
+      </w:pPr>
+    </w:lvl>
+    <w:lvl w:ilvl="3" w:tentative="1">
+      <w:start w:val="1"/>
+      <w:numFmt w:val="decimal"/>
+      <w:lvlText w:val="%4."/>
+      <w:lvlJc w:val="left"/>
+      <w:pPr>
+        <w:tabs>
+          <w:tab w:val="num" w:pos="2880"/>
+        </w:tabs>
+        <w:ind w:left="2880" w:hanging="360"/>
+      </w:pPr>
+    </w:lvl>
+    <w:lvl w:ilvl="4" w:tentative="1">
+      <w:start w:val="1"/>
+      <w:numFmt w:val="decimal"/>
+      <w:lvlText w:val="%5."/>
+      <w:lvlJc w:val="left"/>
+      <w:pPr>
+        <w:tabs>
+          <w:tab w:val="num" w:pos="3600"/>
+        </w:tabs>
+        <w:ind w:left="3600" w:hanging="360"/>
+      </w:pPr>
+    </w:lvl>
+    <w:lvl w:ilvl="5" w:tentative="1">
+      <w:start w:val="1"/>
+      <w:numFmt w:val="decimal"/>
+      <w:lvlText w:val="%6."/>
+      <w:lvlJc w:val="left"/>
+      <w:pPr>
+        <w:tabs>
+          <w:tab w:val="num" w:pos="4320"/>
+        </w:tabs>
+        <w:ind w:left="4320" w:hanging="360"/>
+      </w:pPr>
+    </w:lvl>
+    <w:lvl w:ilvl="6" w:tentative="1">
+      <w:start w:val="1"/>
+      <w:numFmt w:val="decimal"/>
+      <w:lvlText w:val="%7."/>
+      <w:lvlJc w:val="left"/>
+      <w:pPr>
+        <w:tabs>
+          <w:tab w:val="num" w:pos="5040"/>
+        </w:tabs>
+        <w:ind w:left="5040" w:hanging="360"/>
+      </w:pPr>
+    </w:lvl>
+    <w:lvl w:ilvl="7" w:tentative="1">
+      <w:start w:val="1"/>
+      <w:numFmt w:val="decimal"/>
+      <w:lvlText w:val="%8."/>
+      <w:lvlJc w:val="left"/>
+      <w:pPr>
+        <w:tabs>
+          <w:tab w:val="num" w:pos="5760"/>
+        </w:tabs>
+        <w:ind w:left="5760" w:hanging="360"/>
+      </w:pPr>
+    </w:lvl>
+    <w:lvl w:ilvl="8" w:tentative="1">
+      <w:start w:val="1"/>
+      <w:numFmt w:val="decimal"/>
+      <w:lvlText w:val="%9."/>
+      <w:lvlJc w:val="left"/>
+      <w:pPr>
+        <w:tabs>
+          <w:tab w:val="num" w:pos="6480"/>
+        </w:tabs>
+        <w:ind w:left="6480" w:hanging="360"/>
+      </w:pPr>
+    </w:lvl>
+  </w:abstractNum>
+  <w:abstractNum w:abstractNumId="3" w15:restartNumberingAfterBreak="0">
+    <w:nsid w:val="77710369"/>
+    <w:multiLevelType w:val="multilevel"/>
+    <w:tmpl w:val="1C44BEE8"/>
+    <w:lvl w:ilvl="0">
       <w:start w:val="1"/>
       <w:numFmt w:val="bullet"/>
       <w:lvlText w:val=""/>
       <w:lvlJc w:val="left"/>
       <w:pPr>
-        <w:ind w:left="2880" w:hanging="360"/>
+        <w:tabs>
+          <w:tab w:val="num" w:pos="720"/>
+        </w:tabs>
+        <w:ind w:left="720" w:hanging="360"/>
       </w:pPr>
       <w:rPr>
         <w:rFonts w:ascii="Symbol" w:hAnsi="Symbol" w:hint="default"/>
+        <w:sz w:val="20"/>
       </w:rPr>
     </w:lvl>
-    <w:lvl w:ilvl="4" w:tplc="40090003" w:tentative="1">
+    <w:lvl w:ilvl="1" w:tentative="1">
       <w:start w:val="1"/>
       <w:numFmt w:val="bullet"/>
       <w:lvlText w:val="o"/>
       <w:lvlJc w:val="left"/>
       <w:pPr>
-        <w:ind w:left="3600" w:hanging="360"/>
+        <w:tabs>
+          <w:tab w:val="num" w:pos="1440"/>
+        </w:tabs>
+        <w:ind w:left="1440" w:hanging="360"/>
       </w:pPr>
       <w:rPr>
-        <w:rFonts w:ascii="Courier New" w:hAnsi="Courier New" w:cs="Courier New" w:hint="default"/>
+        <w:rFonts w:ascii="Courier New" w:hAnsi="Courier New" w:hint="default"/>
+        <w:sz w:val="20"/>
       </w:rPr>
     </w:lvl>
-    <w:lvl w:ilvl="5" w:tplc="40090005" w:tentative="1">
+    <w:lvl w:ilvl="2" w:tentative="1">
       <w:start w:val="1"/>
       <w:numFmt w:val="bullet"/>
       <w:lvlText w:val=""/>
       <w:lvlJc w:val="left"/>
       <w:pPr>
-        <w:ind w:left="4320" w:hanging="360"/>
+        <w:tabs>
+          <w:tab w:val="num" w:pos="2160"/>
+        </w:tabs>
+        <w:ind w:left="2160" w:hanging="360"/>
       </w:pPr>
       <w:rPr>
         <w:rFonts w:ascii="Wingdings" w:hAnsi="Wingdings" w:hint="default"/>
+        <w:sz w:val="20"/>
       </w:rPr>
     </w:lvl>
-    <w:lvl w:ilvl="6" w:tplc="40090001" w:tentative="1">
-      <w:start w:val="1"/>
-      <w:numFmt w:val="bullet"/>
-      <w:lvlText w:val=""/>
-      <w:lvlJc w:val="left"/>
-      <w:pPr>
-        <w:ind w:left="5040" w:hanging="360"/>
-      </w:pPr>
-      <w:rPr>
-        <w:rFonts w:ascii="Symbol" w:hAnsi="Symbol" w:hint="default"/>
-      </w:rPr>
-    </w:lvl>
-    <w:lvl w:ilvl="7" w:tplc="40090003" w:tentative="1">
-      <w:start w:val="1"/>
-      <w:numFmt w:val="bullet"/>
-      <w:lvlText w:val="o"/>
-      <w:lvlJc w:val="left"/>
-      <w:pPr>
-        <w:ind w:left="5760" w:hanging="360"/>
-      </w:pPr>
-      <w:rPr>
-        <w:rFonts w:ascii="Courier New" w:hAnsi="Courier New" w:cs="Courier New" w:hint="default"/>
-      </w:rPr>
-    </w:lvl>
-    <w:lvl w:ilvl="8" w:tplc="40090005" w:tentative="1">
+    <w:lvl w:ilvl="3" w:tentative="1">
       <w:start w:val="1"/>
       <w:numFmt w:val="bullet"/>
       <w:lvlText w:val=""/>
       <w:lvlJc w:val="left"/>
       <w:pPr>
-        <w:ind w:left="6480" w:hanging="360"/>
+        <w:tabs>
+          <w:tab w:val="num" w:pos="2880"/>
+        </w:tabs>
+        <w:ind w:left="2880" w:hanging="360"/>
       </w:pPr>
       <w:rPr>
         <w:rFonts w:ascii="Wingdings" w:hAnsi="Wingdings" w:hint="default"/>
+        <w:sz w:val="20"/>
       </w:rPr>
     </w:lvl>
-  </w:abstractNum>
-  <w:abstractNum w:abstractNumId="6" w15:restartNumberingAfterBreak="0">
-    <w:nsid w:val="566A7094"/>
-    <w:multiLevelType w:val="hybridMultilevel"/>
-    <w:tmpl w:val="53DC78FC"/>
-    <w:lvl w:ilvl="0" w:tplc="4009000F">
-      <w:start w:val="1"/>
-      <w:numFmt w:val="decimal"/>
-      <w:lvlText w:val="%1."/>
-      <w:lvlJc w:val="left"/>
-      <w:pPr>
-        <w:ind w:left="720" w:hanging="360"/>
-      </w:pPr>
-    </w:lvl>
-    <w:lvl w:ilvl="1" w:tplc="40090019" w:tentative="1">
-      <w:start w:val="1"/>
-      <w:numFmt w:val="lowerLetter"/>
-      <w:lvlText w:val="%2."/>
-      <w:lvlJc w:val="left"/>
-      <w:pPr>
-        <w:ind w:left="1440" w:hanging="360"/>
-      </w:pPr>
-    </w:lvl>
-    <w:lvl w:ilvl="2" w:tplc="4009001B" w:tentative="1">
-      <w:start w:val="1"/>
-      <w:numFmt w:val="lowerRoman"/>
-      <w:lvlText w:val="%3."/>
-      <w:lvlJc w:val="right"/>
-      <w:pPr>
-        <w:ind w:left="2160" w:hanging="180"/>
-      </w:pPr>
-    </w:lvl>
-    <w:lvl w:ilvl="3" w:tplc="4009000F" w:tentative="1">
-      <w:start w:val="1"/>
-      <w:numFmt w:val="decimal"/>
-      <w:lvlText w:val="%4."/>
-      <w:lvlJc w:val="left"/>
-      <w:pPr>
-        <w:ind w:left="2880" w:hanging="360"/>
-      </w:pPr>
-    </w:lvl>
-    <w:lvl w:ilvl="4" w:tplc="40090019" w:tentative="1">
-      <w:start w:val="1"/>
-      <w:numFmt w:val="lowerLetter"/>
-      <w:lvlText w:val="%5."/>
-      <w:lvlJc w:val="left"/>
-      <w:pPr>
-        <w:ind w:left="3600" w:hanging="360"/>
-      </w:pPr>
-    </w:lvl>
-    <w:lvl w:ilvl="5" w:tplc="4009001B" w:tentative="1">
-      <w:start w:val="1"/>
-      <w:numFmt w:val="lowerRoman"/>
-      <w:lvlText w:val="%6."/>
-      <w:lvlJc w:val="right"/>
-      <w:pPr>
-        <w:ind w:left="4320" w:hanging="180"/>
-      </w:pPr>
-    </w:lvl>
-    <w:lvl w:ilvl="6" w:tplc="4009000F" w:tentative="1">
-      <w:start w:val="1"/>
-      <w:numFmt w:val="decimal"/>
-      <w:lvlText w:val="%7."/>
-      <w:lvlJc w:val="left"/>
-      <w:pPr>
-        <w:ind w:left="5040" w:hanging="360"/>
-      </w:pPr>
-    </w:lvl>
-    <w:lvl w:ilvl="7" w:tplc="40090019" w:tentative="1">
-      <w:start w:val="1"/>
-      <w:numFmt w:val="lowerLetter"/>
-      <w:lvlText w:val="%8."/>
-      <w:lvlJc w:val="left"/>
-      <w:pPr>
-        <w:ind w:left="5760" w:hanging="360"/>
-      </w:pPr>
-    </w:lvl>
-    <w:lvl w:ilvl="8" w:tplc="4009001B" w:tentative="1">
-      <w:start w:val="1"/>
-      <w:numFmt w:val="lowerRoman"/>
-      <w:lvlText w:val="%9."/>
-      <w:lvlJc w:val="right"/>
-      <w:pPr>
-        <w:ind w:left="6480" w:hanging="180"/>
-      </w:pPr>
-    </w:lvl>
-  </w:abstractNum>
-  <w:abstractNum w:abstractNumId="7" w15:restartNumberingAfterBreak="0">
-    <w:nsid w:val="62F3507A"/>
-    <w:multiLevelType w:val="hybridMultilevel"/>
-    <w:tmpl w:val="4BFA1152"/>
-    <w:lvl w:ilvl="0" w:tplc="40090005">
+    <w:lvl w:ilvl="4" w:tentative="1">
       <w:start w:val="1"/>
       <w:numFmt w:val="bullet"/>
       <w:lvlText w:val=""/>
       <w:lvlJc w:val="left"/>
       <w:pPr>
-        <w:ind w:left="360" w:hanging="360"/>
+        <w:tabs>
+          <w:tab w:val="num" w:pos="3600"/>
+        </w:tabs>
+        <w:ind w:left="3600" w:hanging="360"/>
       </w:pPr>
       <w:rPr>
         <w:rFonts w:ascii="Wingdings" w:hAnsi="Wingdings" w:hint="default"/>
+        <w:sz w:val="20"/>
       </w:rPr>
     </w:lvl>
-    <w:lvl w:ilvl="1" w:tplc="40090003" w:tentative="1">
-      <w:start w:val="1"/>
-      <w:numFmt w:val="bullet"/>
-      <w:lvlText w:val="o"/>
-      <w:lvlJc w:val="left"/>
-      <w:pPr>
-        <w:ind w:left="1080" w:hanging="360"/>
-      </w:pPr>
-      <w:rPr>
-        <w:rFonts w:ascii="Courier New" w:hAnsi="Courier New" w:cs="Courier New" w:hint="default"/>
-      </w:rPr>
-    </w:lvl>
-    <w:lvl w:ilvl="2" w:tplc="40090005" w:tentative="1">
+    <w:lvl w:ilvl="5" w:tentative="1">
       <w:start w:val="1"/>
       <w:numFmt w:val="bullet"/>
       <w:lvlText w:val=""/>
       <w:lvlJc w:val="left"/>
       <w:pPr>
-        <w:ind w:left="1800" w:hanging="360"/>
+        <w:tabs>
+          <w:tab w:val="num" w:pos="4320"/>
+        </w:tabs>
+        <w:ind w:left="4320" w:hanging="360"/>
       </w:pPr>
       <w:rPr>
         <w:rFonts w:ascii="Wingdings" w:hAnsi="Wingdings" w:hint="default"/>
+        <w:sz w:val="20"/>
       </w:rPr>
     </w:lvl>
-    <w:lvl w:ilvl="3" w:tplc="40090001" w:tentative="1">
-      <w:start w:val="1"/>
-      <w:numFmt w:val="bullet"/>
-      <w:lvlText w:val=""/>
-      <w:lvlJc w:val="left"/>
-      <w:pPr>
-        <w:ind w:left="2520" w:hanging="360"/>
-      </w:pPr>
-      <w:rPr>
-        <w:rFonts w:ascii="Symbol" w:hAnsi="Symbol" w:hint="default"/>
-      </w:rPr>
-    </w:lvl>
-    <w:lvl w:ilvl="4" w:tplc="40090003" w:tentative="1">
-      <w:start w:val="1"/>
-      <w:numFmt w:val="bullet"/>
-      <w:lvlText w:val="o"/>
-      <w:lvlJc w:val="left"/>
-      <w:pPr>
-        <w:ind w:left="3240" w:hanging="360"/>
-      </w:pPr>
-      <w:rPr>
-        <w:rFonts w:ascii="Courier New" w:hAnsi="Courier New" w:cs="Courier New" w:hint="default"/>
-      </w:rPr>
-    </w:lvl>
-    <w:lvl w:ilvl="5" w:tplc="40090005" w:tentative="1">
+    <w:lvl w:ilvl="6" w:tentative="1">
       <w:start w:val="1"/>
       <w:numFmt w:val="bullet"/>
       <w:lvlText w:val=""/>
       <w:lvlJc w:val="left"/>
       <w:pPr>
-        <w:ind w:left="3960" w:hanging="360"/>
+        <w:tabs>
+          <w:tab w:val="num" w:pos="5040"/>
+        </w:tabs>
+        <w:ind w:left="5040" w:hanging="360"/>
       </w:pPr>
       <w:rPr>
         <w:rFonts w:ascii="Wingdings" w:hAnsi="Wingdings" w:hint="default"/>
+        <w:sz w:val="20"/>
       </w:rPr>
     </w:lvl>
-    <w:lvl w:ilvl="6" w:tplc="40090001" w:tentative="1">
-      <w:start w:val="1"/>
-      <w:numFmt w:val="bullet"/>
-      <w:lvlText w:val=""/>
-      <w:lvlJc w:val="left"/>
-      <w:pPr>
-        <w:ind w:left="4680" w:hanging="360"/>
-      </w:pPr>
-      <w:rPr>
-        <w:rFonts w:ascii="Symbol" w:hAnsi="Symbol" w:hint="default"/>
-      </w:rPr>
-    </w:lvl>
-    <w:lvl w:ilvl="7" w:tplc="40090003" w:tentative="1">
-      <w:start w:val="1"/>
-      <w:numFmt w:val="bullet"/>
-      <w:lvlText w:val="o"/>
-      <w:lvlJc w:val="left"/>
-      <w:pPr>
-        <w:ind w:left="5400" w:hanging="360"/>
-      </w:pPr>
-      <w:rPr>
-        <w:rFonts w:ascii="Courier New" w:hAnsi="Courier New" w:cs="Courier New" w:hint="default"/>
-      </w:rPr>
-    </w:lvl>
-    <w:lvl w:ilvl="8" w:tplc="40090005" w:tentative="1">
+    <w:lvl w:ilvl="7" w:tentative="1">
       <w:start w:val="1"/>
       <w:numFmt w:val="bullet"/>
       <w:lvlText w:val=""/>
       <w:lvlJc w:val="left"/>
       <w:pPr>
-        <w:ind w:left="6120" w:hanging="360"/>
+        <w:tabs>
+          <w:tab w:val="num" w:pos="5760"/>
+        </w:tabs>
+        <w:ind w:left="5760" w:hanging="360"/>
       </w:pPr>
       <w:rPr>
         <w:rFonts w:ascii="Wingdings" w:hAnsi="Wingdings" w:hint="default"/>
+        <w:sz w:val="20"/>
+      </w:rPr>
+    </w:lvl>
+    <w:lvl w:ilvl="8" w:tentative="1">
+      <w:start w:val="1"/>
+      <w:numFmt w:val="bullet"/>
+      <w:lvlText w:val=""/>
+      <w:lvlJc w:val="left"/>
+      <w:pPr>
+        <w:tabs>
+          <w:tab w:val="num" w:pos="6480"/>
+        </w:tabs>
+        <w:ind w:left="6480" w:hanging="360"/>
+      </w:pPr>
+      <w:rPr>
+        <w:rFonts w:ascii="Wingdings" w:hAnsi="Wingdings" w:hint="default"/>
+        <w:sz w:val="20"/>
       </w:rPr>
     </w:lvl>
   </w:abstractNum>
-  <w:num w:numId="1" w16cid:durableId="577058142">
+  <w:num w:numId="1" w16cid:durableId="267278044">
     <w:abstractNumId w:val="0"/>
   </w:num>
-  <w:num w:numId="2" w16cid:durableId="1260409759">
-    <w:abstractNumId w:val="5"/>
+  <w:num w:numId="2" w16cid:durableId="732318669">
+    <w:abstractNumId w:val="3"/>
   </w:num>
-  <w:num w:numId="3" w16cid:durableId="1675524012">
-    <w:abstractNumId w:val="6"/>
-  </w:num>
-  <w:num w:numId="4" w16cid:durableId="928004913">
+  <w:num w:numId="3" w16cid:durableId="2052263862">
     <w:abstractNumId w:val="1"/>
   </w:num>
-  <w:num w:numId="5" w16cid:durableId="766312615">
-    <w:abstractNumId w:val="3"/>
-  </w:num>
-  <w:num w:numId="6" w16cid:durableId="517811963">
+  <w:num w:numId="4" w16cid:durableId="1901936468">
     <w:abstractNumId w:val="2"/>
-  </w:num>
-  <w:num w:numId="7" w16cid:durableId="2057388105">
-    <w:abstractNumId w:val="7"/>
-  </w:num>
-  <w:num w:numId="8" w16cid:durableId="1848135018">
-    <w:abstractNumId w:val="4"/>
   </w:num>
 </w:numbering>
 </file>
@@ -3866,7 +3682,7 @@
     <w:link w:val="Heading1Char"/>
     <w:uiPriority w:val="9"/>
     <w:qFormat/>
-    <w:rsid w:val="0054646A"/>
+    <w:rsid w:val="007454E3"/>
     <w:pPr>
       <w:keepNext/>
       <w:keepLines/>
@@ -3888,7 +3704,7 @@
     <w:uiPriority w:val="9"/>
     <w:unhideWhenUsed/>
     <w:qFormat/>
-    <w:rsid w:val="0054646A"/>
+    <w:rsid w:val="007454E3"/>
     <w:pPr>
       <w:keepNext/>
       <w:keepLines/>
@@ -3905,6 +3721,7 @@
   <w:style w:type="character" w:default="1" w:styleId="DefaultParagraphFont">
     <w:name w:val="Default Paragraph Font"/>
     <w:uiPriority w:val="1"/>
+    <w:semiHidden/>
     <w:unhideWhenUsed/>
   </w:style>
   <w:style w:type="table" w:default="1" w:styleId="TableNormal">
@@ -3928,12 +3745,35 @@
     <w:semiHidden/>
     <w:unhideWhenUsed/>
   </w:style>
+  <w:style w:type="character" w:styleId="Hyperlink">
+    <w:name w:val="Hyperlink"/>
+    <w:basedOn w:val="DefaultParagraphFont"/>
+    <w:uiPriority w:val="99"/>
+    <w:unhideWhenUsed/>
+    <w:rsid w:val="007454E3"/>
+    <w:rPr>
+      <w:color w:val="0563C1" w:themeColor="hyperlink"/>
+      <w:u w:val="single"/>
+    </w:rPr>
+  </w:style>
+  <w:style w:type="character" w:styleId="UnresolvedMention">
+    <w:name w:val="Unresolved Mention"/>
+    <w:basedOn w:val="DefaultParagraphFont"/>
+    <w:uiPriority w:val="99"/>
+    <w:semiHidden/>
+    <w:unhideWhenUsed/>
+    <w:rsid w:val="007454E3"/>
+    <w:rPr>
+      <w:color w:val="605E5C"/>
+      <w:shd w:val="clear" w:color="auto" w:fill="E1DFDD"/>
+    </w:rPr>
+  </w:style>
   <w:style w:type="character" w:customStyle="1" w:styleId="Heading1Char">
     <w:name w:val="Heading 1 Char"/>
     <w:basedOn w:val="DefaultParagraphFont"/>
     <w:link w:val="Heading1"/>
     <w:uiPriority w:val="9"/>
-    <w:rsid w:val="0054646A"/>
+    <w:rsid w:val="007454E3"/>
     <w:rPr>
       <w:rFonts w:asciiTheme="majorHAnsi" w:eastAsiaTheme="majorEastAsia" w:hAnsiTheme="majorHAnsi" w:cstheme="majorBidi"/>
       <w:color w:val="2F5496" w:themeColor="accent1" w:themeShade="BF"/>
@@ -3946,7 +3786,7 @@
     <w:basedOn w:val="DefaultParagraphFont"/>
     <w:link w:val="Heading2"/>
     <w:uiPriority w:val="9"/>
-    <w:rsid w:val="0054646A"/>
+    <w:rsid w:val="007454E3"/>
     <w:rPr>
       <w:rFonts w:asciiTheme="majorHAnsi" w:eastAsiaTheme="majorEastAsia" w:hAnsiTheme="majorHAnsi" w:cstheme="majorBidi"/>
       <w:color w:val="2F5496" w:themeColor="accent1" w:themeShade="BF"/>
@@ -3954,38 +3794,16 @@
       <w:szCs w:val="26"/>
     </w:rPr>
   </w:style>
-  <w:style w:type="paragraph" w:styleId="ListParagraph">
-    <w:name w:val="List Paragraph"/>
-    <w:basedOn w:val="Normal"/>
-    <w:uiPriority w:val="34"/>
-    <w:qFormat/>
-    <w:rsid w:val="000F4F96"/>
-    <w:pPr>
-      <w:ind w:left="720"/>
-      <w:contextualSpacing/>
-    </w:pPr>
-  </w:style>
-  <w:style w:type="character" w:styleId="Hyperlink">
-    <w:name w:val="Hyperlink"/>
-    <w:basedOn w:val="DefaultParagraphFont"/>
-    <w:uiPriority w:val="99"/>
-    <w:unhideWhenUsed/>
-    <w:rsid w:val="00B832D4"/>
-    <w:rPr>
-      <w:color w:val="0563C1" w:themeColor="hyperlink"/>
-      <w:u w:val="single"/>
-    </w:rPr>
-  </w:style>
-  <w:style w:type="character" w:styleId="UnresolvedMention">
-    <w:name w:val="Unresolved Mention"/>
+  <w:style w:type="character" w:styleId="FollowedHyperlink">
+    <w:name w:val="FollowedHyperlink"/>
     <w:basedOn w:val="DefaultParagraphFont"/>
     <w:uiPriority w:val="99"/>
     <w:semiHidden/>
     <w:unhideWhenUsed/>
-    <w:rsid w:val="00B832D4"/>
+    <w:rsid w:val="00AD6193"/>
     <w:rPr>
-      <w:color w:val="605E5C"/>
-      <w:shd w:val="clear" w:color="auto" w:fill="E1DFDD"/>
+      <w:color w:val="954F72" w:themeColor="followedHyperlink"/>
+      <w:u w:val="single"/>
     </w:rPr>
   </w:style>
 </w:styles>

</xml_diff>